<commit_message>
extra hoofdstukken toegevoegd aan scriptie
</commit_message>
<xml_diff>
--- a/docs/Urenregistratie 2018-2019.docx
+++ b/docs/Urenregistratie 2018-2019.docx
@@ -48,6 +48,7 @@
         <w:tc>
           <w:tcPr>
             <w:tcW w:w="1255" w:type="dxa"/>
+            <w:tcMar/>
           </w:tcPr>
           <w:p>
             <w:pPr>
@@ -70,6 +71,7 @@
         <w:tc>
           <w:tcPr>
             <w:tcW w:w="720" w:type="dxa"/>
+            <w:tcMar/>
           </w:tcPr>
           <w:p>
             <w:pPr>
@@ -92,6 +94,7 @@
         <w:tc>
           <w:tcPr>
             <w:tcW w:w="4050" w:type="dxa"/>
+            <w:tcMar/>
           </w:tcPr>
           <w:p>
             <w:pPr>
@@ -114,6 +117,7 @@
         <w:tc>
           <w:tcPr>
             <w:tcW w:w="4865" w:type="dxa"/>
+            <w:tcMar/>
           </w:tcPr>
           <w:p>
             <w:pPr>
@@ -138,6 +142,7 @@
         <w:tc>
           <w:tcPr>
             <w:tcW w:w="1255" w:type="dxa"/>
+            <w:tcMar/>
           </w:tcPr>
           <w:p>
             <w:pPr>
@@ -158,6 +163,7 @@
         <w:tc>
           <w:tcPr>
             <w:tcW w:w="720" w:type="dxa"/>
+            <w:tcMar/>
           </w:tcPr>
           <w:p>
             <w:pPr>
@@ -178,19 +184,21 @@
         <w:tc>
           <w:tcPr>
             <w:tcW w:w="4050" w:type="dxa"/>
-          </w:tcPr>
-          <w:p>
-            <w:pPr>
-              <w:rPr>
-                <w:rFonts w:ascii="Times New Roman" w:hAnsi="Times New Roman" w:cs="Times New Roman"/>
-                <w:lang w:val="nl-NL"/>
-              </w:rPr>
-            </w:pPr>
-          </w:p>
-        </w:tc>
-        <w:tc>
-          <w:tcPr>
-            <w:tcW w:w="4865" w:type="dxa"/>
+            <w:tcMar/>
+          </w:tcPr>
+          <w:p>
+            <w:pPr>
+              <w:rPr>
+                <w:rFonts w:ascii="Times New Roman" w:hAnsi="Times New Roman" w:cs="Times New Roman"/>
+                <w:lang w:val="nl-NL"/>
+              </w:rPr>
+            </w:pPr>
+          </w:p>
+        </w:tc>
+        <w:tc>
+          <w:tcPr>
+            <w:tcW w:w="4865" w:type="dxa"/>
+            <w:tcMar/>
           </w:tcPr>
           <w:p>
             <w:pPr>
@@ -213,6 +221,7 @@
         <w:tc>
           <w:tcPr>
             <w:tcW w:w="1255" w:type="dxa"/>
+            <w:tcMar/>
           </w:tcPr>
           <w:p>
             <w:pPr>
@@ -233,47 +242,52 @@
         <w:tc>
           <w:tcPr>
             <w:tcW w:w="720" w:type="dxa"/>
-          </w:tcPr>
-          <w:p>
-            <w:pPr>
-              <w:rPr>
-                <w:rFonts w:ascii="Times New Roman" w:hAnsi="Times New Roman" w:cs="Times New Roman"/>
-                <w:lang w:val="nl-NL"/>
-              </w:rPr>
-            </w:pPr>
-          </w:p>
-        </w:tc>
-        <w:tc>
-          <w:tcPr>
-            <w:tcW w:w="4050" w:type="dxa"/>
-          </w:tcPr>
-          <w:p>
-            <w:pPr>
-              <w:rPr>
-                <w:rFonts w:ascii="Times New Roman" w:hAnsi="Times New Roman" w:cs="Times New Roman"/>
-                <w:lang w:val="nl-NL"/>
-              </w:rPr>
-            </w:pPr>
-          </w:p>
-        </w:tc>
-        <w:tc>
-          <w:tcPr>
-            <w:tcW w:w="4865" w:type="dxa"/>
-          </w:tcPr>
-          <w:p>
-            <w:pPr>
-              <w:rPr>
-                <w:rFonts w:ascii="Times New Roman" w:hAnsi="Times New Roman" w:cs="Times New Roman"/>
-                <w:lang w:val="nl-NL"/>
-              </w:rPr>
-            </w:pPr>
-          </w:p>
-        </w:tc>
-      </w:tr>
-      <w:tr>
-        <w:tc>
-          <w:tcPr>
-            <w:tcW w:w="1255" w:type="dxa"/>
+            <w:tcMar/>
+          </w:tcPr>
+          <w:p>
+            <w:pPr>
+              <w:rPr>
+                <w:rFonts w:ascii="Times New Roman" w:hAnsi="Times New Roman" w:cs="Times New Roman"/>
+                <w:lang w:val="nl-NL"/>
+              </w:rPr>
+            </w:pPr>
+          </w:p>
+        </w:tc>
+        <w:tc>
+          <w:tcPr>
+            <w:tcW w:w="4050" w:type="dxa"/>
+            <w:tcMar/>
+          </w:tcPr>
+          <w:p>
+            <w:pPr>
+              <w:rPr>
+                <w:rFonts w:ascii="Times New Roman" w:hAnsi="Times New Roman" w:cs="Times New Roman"/>
+                <w:lang w:val="nl-NL"/>
+              </w:rPr>
+            </w:pPr>
+          </w:p>
+        </w:tc>
+        <w:tc>
+          <w:tcPr>
+            <w:tcW w:w="4865" w:type="dxa"/>
+            <w:tcMar/>
+          </w:tcPr>
+          <w:p w14:noSpellErr="1">
+            <w:pPr>
+              <w:ind w:rightChars="100"/>
+              <w:rPr>
+                <w:rFonts w:ascii="Times New Roman" w:hAnsi="Times New Roman" w:cs="Times New Roman"/>
+                <w:lang w:val="nl-NL"/>
+              </w:rPr>
+            </w:pPr>
+          </w:p>
+        </w:tc>
+      </w:tr>
+      <w:tr>
+        <w:tc>
+          <w:tcPr>
+            <w:tcW w:w="1255" w:type="dxa"/>
+            <w:tcMar/>
           </w:tcPr>
           <w:p>
             <w:pPr>
@@ -294,47 +308,51 @@
         <w:tc>
           <w:tcPr>
             <w:tcW w:w="720" w:type="dxa"/>
-          </w:tcPr>
-          <w:p>
-            <w:pPr>
-              <w:rPr>
-                <w:rFonts w:ascii="Times New Roman" w:hAnsi="Times New Roman" w:cs="Times New Roman"/>
-                <w:lang w:val="nl-NL"/>
-              </w:rPr>
-            </w:pPr>
-          </w:p>
-        </w:tc>
-        <w:tc>
-          <w:tcPr>
-            <w:tcW w:w="4050" w:type="dxa"/>
-          </w:tcPr>
-          <w:p>
-            <w:pPr>
-              <w:rPr>
-                <w:rFonts w:ascii="Times New Roman" w:hAnsi="Times New Roman" w:cs="Times New Roman"/>
-                <w:lang w:val="nl-NL"/>
-              </w:rPr>
-            </w:pPr>
-          </w:p>
-        </w:tc>
-        <w:tc>
-          <w:tcPr>
-            <w:tcW w:w="4865" w:type="dxa"/>
-          </w:tcPr>
-          <w:p>
-            <w:pPr>
-              <w:rPr>
-                <w:rFonts w:ascii="Times New Roman" w:hAnsi="Times New Roman" w:cs="Times New Roman"/>
-                <w:lang w:val="nl-NL"/>
-              </w:rPr>
-            </w:pPr>
-          </w:p>
-        </w:tc>
-      </w:tr>
-      <w:tr>
-        <w:tc>
-          <w:tcPr>
-            <w:tcW w:w="1255" w:type="dxa"/>
+            <w:tcMar/>
+          </w:tcPr>
+          <w:p>
+            <w:pPr>
+              <w:rPr>
+                <w:rFonts w:ascii="Times New Roman" w:hAnsi="Times New Roman" w:cs="Times New Roman"/>
+                <w:lang w:val="nl-NL"/>
+              </w:rPr>
+            </w:pPr>
+          </w:p>
+        </w:tc>
+        <w:tc>
+          <w:tcPr>
+            <w:tcW w:w="4050" w:type="dxa"/>
+            <w:tcMar/>
+          </w:tcPr>
+          <w:p>
+            <w:pPr>
+              <w:rPr>
+                <w:rFonts w:ascii="Times New Roman" w:hAnsi="Times New Roman" w:cs="Times New Roman"/>
+                <w:lang w:val="nl-NL"/>
+              </w:rPr>
+            </w:pPr>
+          </w:p>
+        </w:tc>
+        <w:tc>
+          <w:tcPr>
+            <w:tcW w:w="4865" w:type="dxa"/>
+            <w:tcMar/>
+          </w:tcPr>
+          <w:p>
+            <w:pPr>
+              <w:rPr>
+                <w:rFonts w:ascii="Times New Roman" w:hAnsi="Times New Roman" w:cs="Times New Roman"/>
+                <w:lang w:val="nl-NL"/>
+              </w:rPr>
+            </w:pPr>
+          </w:p>
+        </w:tc>
+      </w:tr>
+      <w:tr>
+        <w:tc>
+          <w:tcPr>
+            <w:tcW w:w="1255" w:type="dxa"/>
+            <w:tcMar/>
           </w:tcPr>
           <w:p>
             <w:pPr>
@@ -355,47 +373,51 @@
         <w:tc>
           <w:tcPr>
             <w:tcW w:w="720" w:type="dxa"/>
-          </w:tcPr>
-          <w:p>
-            <w:pPr>
-              <w:rPr>
-                <w:rFonts w:ascii="Times New Roman" w:hAnsi="Times New Roman" w:cs="Times New Roman"/>
-                <w:lang w:val="nl-NL"/>
-              </w:rPr>
-            </w:pPr>
-          </w:p>
-        </w:tc>
-        <w:tc>
-          <w:tcPr>
-            <w:tcW w:w="4050" w:type="dxa"/>
-          </w:tcPr>
-          <w:p>
-            <w:pPr>
-              <w:rPr>
-                <w:rFonts w:ascii="Times New Roman" w:hAnsi="Times New Roman" w:cs="Times New Roman"/>
-                <w:lang w:val="nl-NL"/>
-              </w:rPr>
-            </w:pPr>
-          </w:p>
-        </w:tc>
-        <w:tc>
-          <w:tcPr>
-            <w:tcW w:w="4865" w:type="dxa"/>
-          </w:tcPr>
-          <w:p>
-            <w:pPr>
-              <w:rPr>
-                <w:rFonts w:ascii="Times New Roman" w:hAnsi="Times New Roman" w:cs="Times New Roman"/>
-                <w:lang w:val="nl-NL"/>
-              </w:rPr>
-            </w:pPr>
-          </w:p>
-        </w:tc>
-      </w:tr>
-      <w:tr>
-        <w:tc>
-          <w:tcPr>
-            <w:tcW w:w="1255" w:type="dxa"/>
+            <w:tcMar/>
+          </w:tcPr>
+          <w:p>
+            <w:pPr>
+              <w:rPr>
+                <w:rFonts w:ascii="Times New Roman" w:hAnsi="Times New Roman" w:cs="Times New Roman"/>
+                <w:lang w:val="nl-NL"/>
+              </w:rPr>
+            </w:pPr>
+          </w:p>
+        </w:tc>
+        <w:tc>
+          <w:tcPr>
+            <w:tcW w:w="4050" w:type="dxa"/>
+            <w:tcMar/>
+          </w:tcPr>
+          <w:p>
+            <w:pPr>
+              <w:rPr>
+                <w:rFonts w:ascii="Times New Roman" w:hAnsi="Times New Roman" w:cs="Times New Roman"/>
+                <w:lang w:val="nl-NL"/>
+              </w:rPr>
+            </w:pPr>
+          </w:p>
+        </w:tc>
+        <w:tc>
+          <w:tcPr>
+            <w:tcW w:w="4865" w:type="dxa"/>
+            <w:tcMar/>
+          </w:tcPr>
+          <w:p>
+            <w:pPr>
+              <w:rPr>
+                <w:rFonts w:ascii="Times New Roman" w:hAnsi="Times New Roman" w:cs="Times New Roman"/>
+                <w:lang w:val="nl-NL"/>
+              </w:rPr>
+            </w:pPr>
+          </w:p>
+        </w:tc>
+      </w:tr>
+      <w:tr>
+        <w:tc>
+          <w:tcPr>
+            <w:tcW w:w="1255" w:type="dxa"/>
+            <w:tcMar/>
           </w:tcPr>
           <w:p>
             <w:pPr>
@@ -416,47 +438,51 @@
         <w:tc>
           <w:tcPr>
             <w:tcW w:w="720" w:type="dxa"/>
-          </w:tcPr>
-          <w:p>
-            <w:pPr>
-              <w:rPr>
-                <w:rFonts w:ascii="Times New Roman" w:hAnsi="Times New Roman" w:cs="Times New Roman"/>
-                <w:lang w:val="nl-NL"/>
-              </w:rPr>
-            </w:pPr>
-          </w:p>
-        </w:tc>
-        <w:tc>
-          <w:tcPr>
-            <w:tcW w:w="4050" w:type="dxa"/>
-          </w:tcPr>
-          <w:p>
-            <w:pPr>
-              <w:rPr>
-                <w:rFonts w:ascii="Times New Roman" w:hAnsi="Times New Roman" w:cs="Times New Roman"/>
-                <w:lang w:val="nl-NL"/>
-              </w:rPr>
-            </w:pPr>
-          </w:p>
-        </w:tc>
-        <w:tc>
-          <w:tcPr>
-            <w:tcW w:w="4865" w:type="dxa"/>
-          </w:tcPr>
-          <w:p>
-            <w:pPr>
-              <w:rPr>
-                <w:rFonts w:ascii="Times New Roman" w:hAnsi="Times New Roman" w:cs="Times New Roman"/>
-                <w:lang w:val="nl-NL"/>
-              </w:rPr>
-            </w:pPr>
-          </w:p>
-        </w:tc>
-      </w:tr>
-      <w:tr>
-        <w:tc>
-          <w:tcPr>
-            <w:tcW w:w="1255" w:type="dxa"/>
+            <w:tcMar/>
+          </w:tcPr>
+          <w:p>
+            <w:pPr>
+              <w:rPr>
+                <w:rFonts w:ascii="Times New Roman" w:hAnsi="Times New Roman" w:cs="Times New Roman"/>
+                <w:lang w:val="nl-NL"/>
+              </w:rPr>
+            </w:pPr>
+          </w:p>
+        </w:tc>
+        <w:tc>
+          <w:tcPr>
+            <w:tcW w:w="4050" w:type="dxa"/>
+            <w:tcMar/>
+          </w:tcPr>
+          <w:p>
+            <w:pPr>
+              <w:rPr>
+                <w:rFonts w:ascii="Times New Roman" w:hAnsi="Times New Roman" w:cs="Times New Roman"/>
+                <w:lang w:val="nl-NL"/>
+              </w:rPr>
+            </w:pPr>
+          </w:p>
+        </w:tc>
+        <w:tc>
+          <w:tcPr>
+            <w:tcW w:w="4865" w:type="dxa"/>
+            <w:tcMar/>
+          </w:tcPr>
+          <w:p>
+            <w:pPr>
+              <w:rPr>
+                <w:rFonts w:ascii="Times New Roman" w:hAnsi="Times New Roman" w:cs="Times New Roman"/>
+                <w:lang w:val="nl-NL"/>
+              </w:rPr>
+            </w:pPr>
+          </w:p>
+        </w:tc>
+      </w:tr>
+      <w:tr>
+        <w:tc>
+          <w:tcPr>
+            <w:tcW w:w="1255" w:type="dxa"/>
+            <w:tcMar/>
           </w:tcPr>
           <w:p>
             <w:pPr>
@@ -477,47 +503,51 @@
         <w:tc>
           <w:tcPr>
             <w:tcW w:w="720" w:type="dxa"/>
-          </w:tcPr>
-          <w:p>
-            <w:pPr>
-              <w:rPr>
-                <w:rFonts w:ascii="Times New Roman" w:hAnsi="Times New Roman" w:cs="Times New Roman"/>
-                <w:lang w:val="nl-NL"/>
-              </w:rPr>
-            </w:pPr>
-          </w:p>
-        </w:tc>
-        <w:tc>
-          <w:tcPr>
-            <w:tcW w:w="4050" w:type="dxa"/>
-          </w:tcPr>
-          <w:p>
-            <w:pPr>
-              <w:rPr>
-                <w:rFonts w:ascii="Times New Roman" w:hAnsi="Times New Roman" w:cs="Times New Roman"/>
-                <w:lang w:val="nl-NL"/>
-              </w:rPr>
-            </w:pPr>
-          </w:p>
-        </w:tc>
-        <w:tc>
-          <w:tcPr>
-            <w:tcW w:w="4865" w:type="dxa"/>
-          </w:tcPr>
-          <w:p>
-            <w:pPr>
-              <w:rPr>
-                <w:rFonts w:ascii="Times New Roman" w:hAnsi="Times New Roman" w:cs="Times New Roman"/>
-                <w:lang w:val="nl-NL"/>
-              </w:rPr>
-            </w:pPr>
-          </w:p>
-        </w:tc>
-      </w:tr>
-      <w:tr>
-        <w:tc>
-          <w:tcPr>
-            <w:tcW w:w="1255" w:type="dxa"/>
+            <w:tcMar/>
+          </w:tcPr>
+          <w:p>
+            <w:pPr>
+              <w:rPr>
+                <w:rFonts w:ascii="Times New Roman" w:hAnsi="Times New Roman" w:cs="Times New Roman"/>
+                <w:lang w:val="nl-NL"/>
+              </w:rPr>
+            </w:pPr>
+          </w:p>
+        </w:tc>
+        <w:tc>
+          <w:tcPr>
+            <w:tcW w:w="4050" w:type="dxa"/>
+            <w:tcMar/>
+          </w:tcPr>
+          <w:p>
+            <w:pPr>
+              <w:rPr>
+                <w:rFonts w:ascii="Times New Roman" w:hAnsi="Times New Roman" w:cs="Times New Roman"/>
+                <w:lang w:val="nl-NL"/>
+              </w:rPr>
+            </w:pPr>
+          </w:p>
+        </w:tc>
+        <w:tc>
+          <w:tcPr>
+            <w:tcW w:w="4865" w:type="dxa"/>
+            <w:tcMar/>
+          </w:tcPr>
+          <w:p>
+            <w:pPr>
+              <w:rPr>
+                <w:rFonts w:ascii="Times New Roman" w:hAnsi="Times New Roman" w:cs="Times New Roman"/>
+                <w:lang w:val="nl-NL"/>
+              </w:rPr>
+            </w:pPr>
+          </w:p>
+        </w:tc>
+      </w:tr>
+      <w:tr>
+        <w:tc>
+          <w:tcPr>
+            <w:tcW w:w="1255" w:type="dxa"/>
+            <w:tcMar/>
           </w:tcPr>
           <w:p>
             <w:pPr>
@@ -538,32 +568,35 @@
         <w:tc>
           <w:tcPr>
             <w:tcW w:w="720" w:type="dxa"/>
-          </w:tcPr>
-          <w:p>
-            <w:pPr>
-              <w:rPr>
-                <w:rFonts w:ascii="Times New Roman" w:hAnsi="Times New Roman" w:cs="Times New Roman"/>
-                <w:lang w:val="nl-NL"/>
-              </w:rPr>
-            </w:pPr>
-          </w:p>
-        </w:tc>
-        <w:tc>
-          <w:tcPr>
-            <w:tcW w:w="4050" w:type="dxa"/>
-          </w:tcPr>
-          <w:p>
-            <w:pPr>
-              <w:rPr>
-                <w:rFonts w:ascii="Times New Roman" w:hAnsi="Times New Roman" w:cs="Times New Roman"/>
-                <w:lang w:val="nl-NL"/>
-              </w:rPr>
-            </w:pPr>
-          </w:p>
-        </w:tc>
-        <w:tc>
-          <w:tcPr>
-            <w:tcW w:w="4865" w:type="dxa"/>
+            <w:tcMar/>
+          </w:tcPr>
+          <w:p>
+            <w:pPr>
+              <w:rPr>
+                <w:rFonts w:ascii="Times New Roman" w:hAnsi="Times New Roman" w:cs="Times New Roman"/>
+                <w:lang w:val="nl-NL"/>
+              </w:rPr>
+            </w:pPr>
+          </w:p>
+        </w:tc>
+        <w:tc>
+          <w:tcPr>
+            <w:tcW w:w="4050" w:type="dxa"/>
+            <w:tcMar/>
+          </w:tcPr>
+          <w:p>
+            <w:pPr>
+              <w:rPr>
+                <w:rFonts w:ascii="Times New Roman" w:hAnsi="Times New Roman" w:cs="Times New Roman"/>
+                <w:lang w:val="nl-NL"/>
+              </w:rPr>
+            </w:pPr>
+          </w:p>
+        </w:tc>
+        <w:tc>
+          <w:tcPr>
+            <w:tcW w:w="4865" w:type="dxa"/>
+            <w:tcMar/>
           </w:tcPr>
           <w:p>
             <w:pPr>
@@ -3058,7 +3091,7 @@
               </w:rPr>
               <w:t xml:space="preserve">Wi-Fi module aan de praat krijgen, maar niet gelukt + </w:t>
             </w:r>
-            <w:bookmarkStart w:id="0" w:name="_GoBack"/>
+            <w:bookmarkStart w:name="_GoBack" w:id="0"/>
             <w:bookmarkEnd w:id="0"/>
             <w:r>
               <w:rPr>
@@ -5537,7 +5570,7 @@
       </w:pPr>
     </w:p>
     <w:sectPr>
-      <w:pgSz w:w="12240" w:h="15840"/>
+      <w:pgSz w:w="12240" w:h="15840" w:orient="portrait"/>
       <w:pgMar w:top="1440" w:right="1440" w:bottom="1440" w:left="1440" w:header="720" w:footer="720" w:gutter="0"/>
       <w:cols w:space="720"/>
       <w:docGrid w:linePitch="360"/>
@@ -5551,7 +5584,7 @@
   <w:docDefaults>
     <w:rPrDefault>
       <w:rPr>
-        <w:rFonts w:asciiTheme="minorHAnsi" w:eastAsiaTheme="minorEastAsia" w:hAnsiTheme="minorHAnsi" w:cstheme="minorBidi"/>
+        <w:rFonts w:asciiTheme="minorHAnsi" w:hAnsiTheme="minorHAnsi" w:eastAsiaTheme="minorEastAsia" w:cstheme="minorBidi"/>
         <w:sz w:val="22"/>
         <w:szCs w:val="22"/>
         <w:lang w:val="en-US" w:eastAsia="zh-CN" w:bidi="ar-SA"/>
@@ -5566,14 +5599,14 @@
   <w:latentStyles w:defLockedState="0" w:defUIPriority="99" w:defSemiHidden="0" w:defUnhideWhenUsed="0" w:defQFormat="0" w:count="375">
     <w:lsdException w:name="Normal" w:uiPriority="0" w:qFormat="1"/>
     <w:lsdException w:name="heading 1" w:uiPriority="9" w:qFormat="1"/>
-    <w:lsdException w:name="heading 2" w:semiHidden="1" w:uiPriority="9" w:unhideWhenUsed="1" w:qFormat="1"/>
-    <w:lsdException w:name="heading 3" w:semiHidden="1" w:uiPriority="9" w:unhideWhenUsed="1" w:qFormat="1"/>
-    <w:lsdException w:name="heading 4" w:semiHidden="1" w:uiPriority="9" w:unhideWhenUsed="1" w:qFormat="1"/>
-    <w:lsdException w:name="heading 5" w:semiHidden="1" w:uiPriority="9" w:unhideWhenUsed="1" w:qFormat="1"/>
-    <w:lsdException w:name="heading 6" w:semiHidden="1" w:uiPriority="9" w:unhideWhenUsed="1" w:qFormat="1"/>
-    <w:lsdException w:name="heading 7" w:semiHidden="1" w:uiPriority="9" w:unhideWhenUsed="1" w:qFormat="1"/>
-    <w:lsdException w:name="heading 8" w:semiHidden="1" w:uiPriority="9" w:unhideWhenUsed="1" w:qFormat="1"/>
-    <w:lsdException w:name="heading 9" w:semiHidden="1" w:uiPriority="9" w:unhideWhenUsed="1" w:qFormat="1"/>
+    <w:lsdException w:name="heading 2" w:uiPriority="9" w:semiHidden="1" w:unhideWhenUsed="1" w:qFormat="1"/>
+    <w:lsdException w:name="heading 3" w:uiPriority="9" w:semiHidden="1" w:unhideWhenUsed="1" w:qFormat="1"/>
+    <w:lsdException w:name="heading 4" w:uiPriority="9" w:semiHidden="1" w:unhideWhenUsed="1" w:qFormat="1"/>
+    <w:lsdException w:name="heading 5" w:uiPriority="9" w:semiHidden="1" w:unhideWhenUsed="1" w:qFormat="1"/>
+    <w:lsdException w:name="heading 6" w:uiPriority="9" w:semiHidden="1" w:unhideWhenUsed="1" w:qFormat="1"/>
+    <w:lsdException w:name="heading 7" w:uiPriority="9" w:semiHidden="1" w:unhideWhenUsed="1" w:qFormat="1"/>
+    <w:lsdException w:name="heading 8" w:uiPriority="9" w:semiHidden="1" w:unhideWhenUsed="1" w:qFormat="1"/>
+    <w:lsdException w:name="heading 9" w:uiPriority="9" w:semiHidden="1" w:unhideWhenUsed="1" w:qFormat="1"/>
     <w:lsdException w:name="index 1" w:semiHidden="1" w:unhideWhenUsed="1"/>
     <w:lsdException w:name="index 2" w:semiHidden="1" w:unhideWhenUsed="1"/>
     <w:lsdException w:name="index 3" w:semiHidden="1" w:unhideWhenUsed="1"/>
@@ -5583,22 +5616,22 @@
     <w:lsdException w:name="index 7" w:semiHidden="1" w:unhideWhenUsed="1"/>
     <w:lsdException w:name="index 8" w:semiHidden="1" w:unhideWhenUsed="1"/>
     <w:lsdException w:name="index 9" w:semiHidden="1" w:unhideWhenUsed="1"/>
-    <w:lsdException w:name="toc 1" w:semiHidden="1" w:uiPriority="39" w:unhideWhenUsed="1"/>
-    <w:lsdException w:name="toc 2" w:semiHidden="1" w:uiPriority="39" w:unhideWhenUsed="1"/>
-    <w:lsdException w:name="toc 3" w:semiHidden="1" w:uiPriority="39" w:unhideWhenUsed="1"/>
-    <w:lsdException w:name="toc 4" w:semiHidden="1" w:uiPriority="39" w:unhideWhenUsed="1"/>
-    <w:lsdException w:name="toc 5" w:semiHidden="1" w:uiPriority="39" w:unhideWhenUsed="1"/>
-    <w:lsdException w:name="toc 6" w:semiHidden="1" w:uiPriority="39" w:unhideWhenUsed="1"/>
-    <w:lsdException w:name="toc 7" w:semiHidden="1" w:uiPriority="39" w:unhideWhenUsed="1"/>
-    <w:lsdException w:name="toc 8" w:semiHidden="1" w:uiPriority="39" w:unhideWhenUsed="1"/>
-    <w:lsdException w:name="toc 9" w:semiHidden="1" w:uiPriority="39" w:unhideWhenUsed="1"/>
+    <w:lsdException w:name="toc 1" w:uiPriority="39" w:semiHidden="1" w:unhideWhenUsed="1"/>
+    <w:lsdException w:name="toc 2" w:uiPriority="39" w:semiHidden="1" w:unhideWhenUsed="1"/>
+    <w:lsdException w:name="toc 3" w:uiPriority="39" w:semiHidden="1" w:unhideWhenUsed="1"/>
+    <w:lsdException w:name="toc 4" w:uiPriority="39" w:semiHidden="1" w:unhideWhenUsed="1"/>
+    <w:lsdException w:name="toc 5" w:uiPriority="39" w:semiHidden="1" w:unhideWhenUsed="1"/>
+    <w:lsdException w:name="toc 6" w:uiPriority="39" w:semiHidden="1" w:unhideWhenUsed="1"/>
+    <w:lsdException w:name="toc 7" w:uiPriority="39" w:semiHidden="1" w:unhideWhenUsed="1"/>
+    <w:lsdException w:name="toc 8" w:uiPriority="39" w:semiHidden="1" w:unhideWhenUsed="1"/>
+    <w:lsdException w:name="toc 9" w:uiPriority="39" w:semiHidden="1" w:unhideWhenUsed="1"/>
     <w:lsdException w:name="Normal Indent" w:semiHidden="1" w:unhideWhenUsed="1"/>
     <w:lsdException w:name="footnote text" w:semiHidden="1" w:unhideWhenUsed="1"/>
     <w:lsdException w:name="annotation text" w:semiHidden="1" w:unhideWhenUsed="1"/>
     <w:lsdException w:name="header" w:semiHidden="1" w:unhideWhenUsed="1"/>
     <w:lsdException w:name="footer" w:semiHidden="1" w:unhideWhenUsed="1"/>
     <w:lsdException w:name="index heading" w:semiHidden="1" w:unhideWhenUsed="1"/>
-    <w:lsdException w:name="caption" w:semiHidden="1" w:uiPriority="35" w:unhideWhenUsed="1" w:qFormat="1"/>
+    <w:lsdException w:name="caption" w:uiPriority="35" w:semiHidden="1" w:unhideWhenUsed="1" w:qFormat="1"/>
     <w:lsdException w:name="table of figures" w:semiHidden="1" w:unhideWhenUsed="1"/>
     <w:lsdException w:name="envelope address" w:semiHidden="1" w:unhideWhenUsed="1"/>
     <w:lsdException w:name="envelope return" w:semiHidden="1" w:unhideWhenUsed="1"/>
@@ -5629,7 +5662,7 @@
     <w:lsdException w:name="Title" w:uiPriority="10" w:qFormat="1"/>
     <w:lsdException w:name="Closing" w:semiHidden="1" w:unhideWhenUsed="1"/>
     <w:lsdException w:name="Signature" w:semiHidden="1" w:unhideWhenUsed="1"/>
-    <w:lsdException w:name="Default Paragraph Font" w:semiHidden="1" w:uiPriority="1" w:unhideWhenUsed="1"/>
+    <w:lsdException w:name="Default Paragraph Font" w:uiPriority="1" w:semiHidden="1" w:unhideWhenUsed="1"/>
     <w:lsdException w:name="Body Text" w:semiHidden="1" w:unhideWhenUsed="1"/>
     <w:lsdException w:name="Body Text Indent" w:semiHidden="1" w:unhideWhenUsed="1"/>
     <w:lsdException w:name="List Continue" w:semiHidden="1" w:unhideWhenUsed="1"/>
@@ -5829,8 +5862,8 @@
     <w:lsdException w:name="Subtle Reference" w:uiPriority="31" w:qFormat="1"/>
     <w:lsdException w:name="Intense Reference" w:uiPriority="32" w:qFormat="1"/>
     <w:lsdException w:name="Book Title" w:uiPriority="33" w:qFormat="1"/>
-    <w:lsdException w:name="Bibliography" w:semiHidden="1" w:uiPriority="37" w:unhideWhenUsed="1"/>
-    <w:lsdException w:name="TOC Heading" w:semiHidden="1" w:uiPriority="39" w:unhideWhenUsed="1" w:qFormat="1"/>
+    <w:lsdException w:name="Bibliography" w:uiPriority="37" w:semiHidden="1" w:unhideWhenUsed="1"/>
+    <w:lsdException w:name="TOC Heading" w:uiPriority="39" w:semiHidden="1" w:unhideWhenUsed="1" w:qFormat="1"/>
     <w:lsdException w:name="Plain Table 1" w:uiPriority="41"/>
     <w:lsdException w:name="Plain Table 2" w:uiPriority="42"/>
     <w:lsdException w:name="Plain Table 3" w:uiPriority="43"/>
@@ -5940,17 +5973,17 @@
     <w:lsdException w:name="Hashtag" w:semiHidden="1" w:unhideWhenUsed="1"/>
     <w:lsdException w:name="Unresolved Mention" w:semiHidden="1" w:unhideWhenUsed="1"/>
   </w:latentStyles>
-  <w:style w:type="paragraph" w:default="1" w:styleId="Normal">
+  <w:style w:type="paragraph" w:styleId="Normal" w:default="1">
     <w:name w:val="Normal"/>
     <w:qFormat/>
   </w:style>
-  <w:style w:type="character" w:default="1" w:styleId="DefaultParagraphFont">
+  <w:style w:type="character" w:styleId="DefaultParagraphFont" w:default="1">
     <w:name w:val="Default Paragraph Font"/>
     <w:uiPriority w:val="1"/>
     <w:semiHidden/>
     <w:unhideWhenUsed/>
   </w:style>
-  <w:style w:type="table" w:default="1" w:styleId="TableNormal">
+  <w:style w:type="table" w:styleId="TableNormal" w:default="1">
     <w:name w:val="Normal Table"/>
     <w:uiPriority w:val="99"/>
     <w:semiHidden/>
@@ -5965,7 +5998,7 @@
       </w:tblCellMar>
     </w:tblPr>
   </w:style>
-  <w:style w:type="numbering" w:default="1" w:styleId="NoList">
+  <w:style w:type="numbering" w:styleId="NoList" w:default="1">
     <w:name w:val="No List"/>
     <w:uiPriority w:val="99"/>
     <w:semiHidden/>
@@ -5981,12 +6014,12 @@
     </w:pPr>
     <w:tblPr>
       <w:tblBorders>
-        <w:top w:val="single" w:sz="4" w:space="0" w:color="auto"/>
-        <w:left w:val="single" w:sz="4" w:space="0" w:color="auto"/>
-        <w:bottom w:val="single" w:sz="4" w:space="0" w:color="auto"/>
-        <w:right w:val="single" w:sz="4" w:space="0" w:color="auto"/>
-        <w:insideH w:val="single" w:sz="4" w:space="0" w:color="auto"/>
-        <w:insideV w:val="single" w:sz="4" w:space="0" w:color="auto"/>
+        <w:top w:val="single" w:color="auto" w:sz="4" w:space="0"/>
+        <w:left w:val="single" w:color="auto" w:sz="4" w:space="0"/>
+        <w:bottom w:val="single" w:color="auto" w:sz="4" w:space="0"/>
+        <w:right w:val="single" w:color="auto" w:sz="4" w:space="0"/>
+        <w:insideH w:val="single" w:color="auto" w:sz="4" w:space="0"/>
+        <w:insideV w:val="single" w:color="auto" w:sz="4" w:space="0"/>
       </w:tblBorders>
     </w:tblPr>
   </w:style>

</xml_diff>

<commit_message>
scriptie aangepast + powerpoint toegevoegd
</commit_message>
<xml_diff>
--- a/docs/Urenregistratie 2018-2019.docx
+++ b/docs/Urenregistratie 2018-2019.docx
@@ -48,7 +48,6 @@
         <w:tc>
           <w:tcPr>
             <w:tcW w:w="1255" w:type="dxa"/>
-            <w:tcMar/>
           </w:tcPr>
           <w:p>
             <w:pPr>
@@ -71,7 +70,6 @@
         <w:tc>
           <w:tcPr>
             <w:tcW w:w="720" w:type="dxa"/>
-            <w:tcMar/>
           </w:tcPr>
           <w:p>
             <w:pPr>
@@ -94,7 +92,6 @@
         <w:tc>
           <w:tcPr>
             <w:tcW w:w="4050" w:type="dxa"/>
-            <w:tcMar/>
           </w:tcPr>
           <w:p>
             <w:pPr>
@@ -117,7 +114,6 @@
         <w:tc>
           <w:tcPr>
             <w:tcW w:w="4865" w:type="dxa"/>
-            <w:tcMar/>
           </w:tcPr>
           <w:p>
             <w:pPr>
@@ -142,7 +138,6 @@
         <w:tc>
           <w:tcPr>
             <w:tcW w:w="1255" w:type="dxa"/>
-            <w:tcMar/>
           </w:tcPr>
           <w:p>
             <w:pPr>
@@ -163,7 +158,6 @@
         <w:tc>
           <w:tcPr>
             <w:tcW w:w="720" w:type="dxa"/>
-            <w:tcMar/>
           </w:tcPr>
           <w:p>
             <w:pPr>
@@ -184,21 +178,19 @@
         <w:tc>
           <w:tcPr>
             <w:tcW w:w="4050" w:type="dxa"/>
-            <w:tcMar/>
-          </w:tcPr>
-          <w:p>
-            <w:pPr>
-              <w:rPr>
-                <w:rFonts w:ascii="Times New Roman" w:hAnsi="Times New Roman" w:cs="Times New Roman"/>
-                <w:lang w:val="nl-NL"/>
-              </w:rPr>
-            </w:pPr>
-          </w:p>
-        </w:tc>
-        <w:tc>
-          <w:tcPr>
-            <w:tcW w:w="4865" w:type="dxa"/>
-            <w:tcMar/>
+          </w:tcPr>
+          <w:p>
+            <w:pPr>
+              <w:rPr>
+                <w:rFonts w:ascii="Times New Roman" w:hAnsi="Times New Roman" w:cs="Times New Roman"/>
+                <w:lang w:val="nl-NL"/>
+              </w:rPr>
+            </w:pPr>
+          </w:p>
+        </w:tc>
+        <w:tc>
+          <w:tcPr>
+            <w:tcW w:w="4865" w:type="dxa"/>
           </w:tcPr>
           <w:p>
             <w:pPr>
@@ -221,7 +213,6 @@
         <w:tc>
           <w:tcPr>
             <w:tcW w:w="1255" w:type="dxa"/>
-            <w:tcMar/>
           </w:tcPr>
           <w:p>
             <w:pPr>
@@ -242,52 +233,48 @@
         <w:tc>
           <w:tcPr>
             <w:tcW w:w="720" w:type="dxa"/>
-            <w:tcMar/>
-          </w:tcPr>
-          <w:p>
-            <w:pPr>
-              <w:rPr>
-                <w:rFonts w:ascii="Times New Roman" w:hAnsi="Times New Roman" w:cs="Times New Roman"/>
-                <w:lang w:val="nl-NL"/>
-              </w:rPr>
-            </w:pPr>
-          </w:p>
-        </w:tc>
-        <w:tc>
-          <w:tcPr>
-            <w:tcW w:w="4050" w:type="dxa"/>
-            <w:tcMar/>
-          </w:tcPr>
-          <w:p>
-            <w:pPr>
-              <w:rPr>
-                <w:rFonts w:ascii="Times New Roman" w:hAnsi="Times New Roman" w:cs="Times New Roman"/>
-                <w:lang w:val="nl-NL"/>
-              </w:rPr>
-            </w:pPr>
-          </w:p>
-        </w:tc>
-        <w:tc>
-          <w:tcPr>
-            <w:tcW w:w="4865" w:type="dxa"/>
-            <w:tcMar/>
-          </w:tcPr>
-          <w:p w14:noSpellErr="1">
-            <w:pPr>
-              <w:ind w:rightChars="100"/>
-              <w:rPr>
-                <w:rFonts w:ascii="Times New Roman" w:hAnsi="Times New Roman" w:cs="Times New Roman"/>
-                <w:lang w:val="nl-NL"/>
-              </w:rPr>
-            </w:pPr>
-          </w:p>
-        </w:tc>
-      </w:tr>
-      <w:tr>
-        <w:tc>
-          <w:tcPr>
-            <w:tcW w:w="1255" w:type="dxa"/>
-            <w:tcMar/>
+          </w:tcPr>
+          <w:p>
+            <w:pPr>
+              <w:rPr>
+                <w:rFonts w:ascii="Times New Roman" w:hAnsi="Times New Roman" w:cs="Times New Roman"/>
+                <w:lang w:val="nl-NL"/>
+              </w:rPr>
+            </w:pPr>
+          </w:p>
+        </w:tc>
+        <w:tc>
+          <w:tcPr>
+            <w:tcW w:w="4050" w:type="dxa"/>
+          </w:tcPr>
+          <w:p>
+            <w:pPr>
+              <w:rPr>
+                <w:rFonts w:ascii="Times New Roman" w:hAnsi="Times New Roman" w:cs="Times New Roman"/>
+                <w:lang w:val="nl-NL"/>
+              </w:rPr>
+            </w:pPr>
+          </w:p>
+        </w:tc>
+        <w:tc>
+          <w:tcPr>
+            <w:tcW w:w="4865" w:type="dxa"/>
+          </w:tcPr>
+          <w:p>
+            <w:pPr>
+              <w:ind w:rightChars="100" w:right="220"/>
+              <w:rPr>
+                <w:rFonts w:ascii="Times New Roman" w:hAnsi="Times New Roman" w:cs="Times New Roman"/>
+                <w:lang w:val="nl-NL"/>
+              </w:rPr>
+            </w:pPr>
+          </w:p>
+        </w:tc>
+      </w:tr>
+      <w:tr>
+        <w:tc>
+          <w:tcPr>
+            <w:tcW w:w="1255" w:type="dxa"/>
           </w:tcPr>
           <w:p>
             <w:pPr>
@@ -308,51 +295,47 @@
         <w:tc>
           <w:tcPr>
             <w:tcW w:w="720" w:type="dxa"/>
-            <w:tcMar/>
-          </w:tcPr>
-          <w:p>
-            <w:pPr>
-              <w:rPr>
-                <w:rFonts w:ascii="Times New Roman" w:hAnsi="Times New Roman" w:cs="Times New Roman"/>
-                <w:lang w:val="nl-NL"/>
-              </w:rPr>
-            </w:pPr>
-          </w:p>
-        </w:tc>
-        <w:tc>
-          <w:tcPr>
-            <w:tcW w:w="4050" w:type="dxa"/>
-            <w:tcMar/>
-          </w:tcPr>
-          <w:p>
-            <w:pPr>
-              <w:rPr>
-                <w:rFonts w:ascii="Times New Roman" w:hAnsi="Times New Roman" w:cs="Times New Roman"/>
-                <w:lang w:val="nl-NL"/>
-              </w:rPr>
-            </w:pPr>
-          </w:p>
-        </w:tc>
-        <w:tc>
-          <w:tcPr>
-            <w:tcW w:w="4865" w:type="dxa"/>
-            <w:tcMar/>
-          </w:tcPr>
-          <w:p>
-            <w:pPr>
-              <w:rPr>
-                <w:rFonts w:ascii="Times New Roman" w:hAnsi="Times New Roman" w:cs="Times New Roman"/>
-                <w:lang w:val="nl-NL"/>
-              </w:rPr>
-            </w:pPr>
-          </w:p>
-        </w:tc>
-      </w:tr>
-      <w:tr>
-        <w:tc>
-          <w:tcPr>
-            <w:tcW w:w="1255" w:type="dxa"/>
-            <w:tcMar/>
+          </w:tcPr>
+          <w:p>
+            <w:pPr>
+              <w:rPr>
+                <w:rFonts w:ascii="Times New Roman" w:hAnsi="Times New Roman" w:cs="Times New Roman"/>
+                <w:lang w:val="nl-NL"/>
+              </w:rPr>
+            </w:pPr>
+          </w:p>
+        </w:tc>
+        <w:tc>
+          <w:tcPr>
+            <w:tcW w:w="4050" w:type="dxa"/>
+          </w:tcPr>
+          <w:p>
+            <w:pPr>
+              <w:rPr>
+                <w:rFonts w:ascii="Times New Roman" w:hAnsi="Times New Roman" w:cs="Times New Roman"/>
+                <w:lang w:val="nl-NL"/>
+              </w:rPr>
+            </w:pPr>
+          </w:p>
+        </w:tc>
+        <w:tc>
+          <w:tcPr>
+            <w:tcW w:w="4865" w:type="dxa"/>
+          </w:tcPr>
+          <w:p>
+            <w:pPr>
+              <w:rPr>
+                <w:rFonts w:ascii="Times New Roman" w:hAnsi="Times New Roman" w:cs="Times New Roman"/>
+                <w:lang w:val="nl-NL"/>
+              </w:rPr>
+            </w:pPr>
+          </w:p>
+        </w:tc>
+      </w:tr>
+      <w:tr>
+        <w:tc>
+          <w:tcPr>
+            <w:tcW w:w="1255" w:type="dxa"/>
           </w:tcPr>
           <w:p>
             <w:pPr>
@@ -373,51 +356,47 @@
         <w:tc>
           <w:tcPr>
             <w:tcW w:w="720" w:type="dxa"/>
-            <w:tcMar/>
-          </w:tcPr>
-          <w:p>
-            <w:pPr>
-              <w:rPr>
-                <w:rFonts w:ascii="Times New Roman" w:hAnsi="Times New Roman" w:cs="Times New Roman"/>
-                <w:lang w:val="nl-NL"/>
-              </w:rPr>
-            </w:pPr>
-          </w:p>
-        </w:tc>
-        <w:tc>
-          <w:tcPr>
-            <w:tcW w:w="4050" w:type="dxa"/>
-            <w:tcMar/>
-          </w:tcPr>
-          <w:p>
-            <w:pPr>
-              <w:rPr>
-                <w:rFonts w:ascii="Times New Roman" w:hAnsi="Times New Roman" w:cs="Times New Roman"/>
-                <w:lang w:val="nl-NL"/>
-              </w:rPr>
-            </w:pPr>
-          </w:p>
-        </w:tc>
-        <w:tc>
-          <w:tcPr>
-            <w:tcW w:w="4865" w:type="dxa"/>
-            <w:tcMar/>
-          </w:tcPr>
-          <w:p>
-            <w:pPr>
-              <w:rPr>
-                <w:rFonts w:ascii="Times New Roman" w:hAnsi="Times New Roman" w:cs="Times New Roman"/>
-                <w:lang w:val="nl-NL"/>
-              </w:rPr>
-            </w:pPr>
-          </w:p>
-        </w:tc>
-      </w:tr>
-      <w:tr>
-        <w:tc>
-          <w:tcPr>
-            <w:tcW w:w="1255" w:type="dxa"/>
-            <w:tcMar/>
+          </w:tcPr>
+          <w:p>
+            <w:pPr>
+              <w:rPr>
+                <w:rFonts w:ascii="Times New Roman" w:hAnsi="Times New Roman" w:cs="Times New Roman"/>
+                <w:lang w:val="nl-NL"/>
+              </w:rPr>
+            </w:pPr>
+          </w:p>
+        </w:tc>
+        <w:tc>
+          <w:tcPr>
+            <w:tcW w:w="4050" w:type="dxa"/>
+          </w:tcPr>
+          <w:p>
+            <w:pPr>
+              <w:rPr>
+                <w:rFonts w:ascii="Times New Roman" w:hAnsi="Times New Roman" w:cs="Times New Roman"/>
+                <w:lang w:val="nl-NL"/>
+              </w:rPr>
+            </w:pPr>
+          </w:p>
+        </w:tc>
+        <w:tc>
+          <w:tcPr>
+            <w:tcW w:w="4865" w:type="dxa"/>
+          </w:tcPr>
+          <w:p>
+            <w:pPr>
+              <w:rPr>
+                <w:rFonts w:ascii="Times New Roman" w:hAnsi="Times New Roman" w:cs="Times New Roman"/>
+                <w:lang w:val="nl-NL"/>
+              </w:rPr>
+            </w:pPr>
+          </w:p>
+        </w:tc>
+      </w:tr>
+      <w:tr>
+        <w:tc>
+          <w:tcPr>
+            <w:tcW w:w="1255" w:type="dxa"/>
           </w:tcPr>
           <w:p>
             <w:pPr>
@@ -438,51 +417,47 @@
         <w:tc>
           <w:tcPr>
             <w:tcW w:w="720" w:type="dxa"/>
-            <w:tcMar/>
-          </w:tcPr>
-          <w:p>
-            <w:pPr>
-              <w:rPr>
-                <w:rFonts w:ascii="Times New Roman" w:hAnsi="Times New Roman" w:cs="Times New Roman"/>
-                <w:lang w:val="nl-NL"/>
-              </w:rPr>
-            </w:pPr>
-          </w:p>
-        </w:tc>
-        <w:tc>
-          <w:tcPr>
-            <w:tcW w:w="4050" w:type="dxa"/>
-            <w:tcMar/>
-          </w:tcPr>
-          <w:p>
-            <w:pPr>
-              <w:rPr>
-                <w:rFonts w:ascii="Times New Roman" w:hAnsi="Times New Roman" w:cs="Times New Roman"/>
-                <w:lang w:val="nl-NL"/>
-              </w:rPr>
-            </w:pPr>
-          </w:p>
-        </w:tc>
-        <w:tc>
-          <w:tcPr>
-            <w:tcW w:w="4865" w:type="dxa"/>
-            <w:tcMar/>
-          </w:tcPr>
-          <w:p>
-            <w:pPr>
-              <w:rPr>
-                <w:rFonts w:ascii="Times New Roman" w:hAnsi="Times New Roman" w:cs="Times New Roman"/>
-                <w:lang w:val="nl-NL"/>
-              </w:rPr>
-            </w:pPr>
-          </w:p>
-        </w:tc>
-      </w:tr>
-      <w:tr>
-        <w:tc>
-          <w:tcPr>
-            <w:tcW w:w="1255" w:type="dxa"/>
-            <w:tcMar/>
+          </w:tcPr>
+          <w:p>
+            <w:pPr>
+              <w:rPr>
+                <w:rFonts w:ascii="Times New Roman" w:hAnsi="Times New Roman" w:cs="Times New Roman"/>
+                <w:lang w:val="nl-NL"/>
+              </w:rPr>
+            </w:pPr>
+          </w:p>
+        </w:tc>
+        <w:tc>
+          <w:tcPr>
+            <w:tcW w:w="4050" w:type="dxa"/>
+          </w:tcPr>
+          <w:p>
+            <w:pPr>
+              <w:rPr>
+                <w:rFonts w:ascii="Times New Roman" w:hAnsi="Times New Roman" w:cs="Times New Roman"/>
+                <w:lang w:val="nl-NL"/>
+              </w:rPr>
+            </w:pPr>
+          </w:p>
+        </w:tc>
+        <w:tc>
+          <w:tcPr>
+            <w:tcW w:w="4865" w:type="dxa"/>
+          </w:tcPr>
+          <w:p>
+            <w:pPr>
+              <w:rPr>
+                <w:rFonts w:ascii="Times New Roman" w:hAnsi="Times New Roman" w:cs="Times New Roman"/>
+                <w:lang w:val="nl-NL"/>
+              </w:rPr>
+            </w:pPr>
+          </w:p>
+        </w:tc>
+      </w:tr>
+      <w:tr>
+        <w:tc>
+          <w:tcPr>
+            <w:tcW w:w="1255" w:type="dxa"/>
           </w:tcPr>
           <w:p>
             <w:pPr>
@@ -503,51 +478,47 @@
         <w:tc>
           <w:tcPr>
             <w:tcW w:w="720" w:type="dxa"/>
-            <w:tcMar/>
-          </w:tcPr>
-          <w:p>
-            <w:pPr>
-              <w:rPr>
-                <w:rFonts w:ascii="Times New Roman" w:hAnsi="Times New Roman" w:cs="Times New Roman"/>
-                <w:lang w:val="nl-NL"/>
-              </w:rPr>
-            </w:pPr>
-          </w:p>
-        </w:tc>
-        <w:tc>
-          <w:tcPr>
-            <w:tcW w:w="4050" w:type="dxa"/>
-            <w:tcMar/>
-          </w:tcPr>
-          <w:p>
-            <w:pPr>
-              <w:rPr>
-                <w:rFonts w:ascii="Times New Roman" w:hAnsi="Times New Roman" w:cs="Times New Roman"/>
-                <w:lang w:val="nl-NL"/>
-              </w:rPr>
-            </w:pPr>
-          </w:p>
-        </w:tc>
-        <w:tc>
-          <w:tcPr>
-            <w:tcW w:w="4865" w:type="dxa"/>
-            <w:tcMar/>
-          </w:tcPr>
-          <w:p>
-            <w:pPr>
-              <w:rPr>
-                <w:rFonts w:ascii="Times New Roman" w:hAnsi="Times New Roman" w:cs="Times New Roman"/>
-                <w:lang w:val="nl-NL"/>
-              </w:rPr>
-            </w:pPr>
-          </w:p>
-        </w:tc>
-      </w:tr>
-      <w:tr>
-        <w:tc>
-          <w:tcPr>
-            <w:tcW w:w="1255" w:type="dxa"/>
-            <w:tcMar/>
+          </w:tcPr>
+          <w:p>
+            <w:pPr>
+              <w:rPr>
+                <w:rFonts w:ascii="Times New Roman" w:hAnsi="Times New Roman" w:cs="Times New Roman"/>
+                <w:lang w:val="nl-NL"/>
+              </w:rPr>
+            </w:pPr>
+          </w:p>
+        </w:tc>
+        <w:tc>
+          <w:tcPr>
+            <w:tcW w:w="4050" w:type="dxa"/>
+          </w:tcPr>
+          <w:p>
+            <w:pPr>
+              <w:rPr>
+                <w:rFonts w:ascii="Times New Roman" w:hAnsi="Times New Roman" w:cs="Times New Roman"/>
+                <w:lang w:val="nl-NL"/>
+              </w:rPr>
+            </w:pPr>
+          </w:p>
+        </w:tc>
+        <w:tc>
+          <w:tcPr>
+            <w:tcW w:w="4865" w:type="dxa"/>
+          </w:tcPr>
+          <w:p>
+            <w:pPr>
+              <w:rPr>
+                <w:rFonts w:ascii="Times New Roman" w:hAnsi="Times New Roman" w:cs="Times New Roman"/>
+                <w:lang w:val="nl-NL"/>
+              </w:rPr>
+            </w:pPr>
+          </w:p>
+        </w:tc>
+      </w:tr>
+      <w:tr>
+        <w:tc>
+          <w:tcPr>
+            <w:tcW w:w="1255" w:type="dxa"/>
           </w:tcPr>
           <w:p>
             <w:pPr>
@@ -568,35 +539,32 @@
         <w:tc>
           <w:tcPr>
             <w:tcW w:w="720" w:type="dxa"/>
-            <w:tcMar/>
-          </w:tcPr>
-          <w:p>
-            <w:pPr>
-              <w:rPr>
-                <w:rFonts w:ascii="Times New Roman" w:hAnsi="Times New Roman" w:cs="Times New Roman"/>
-                <w:lang w:val="nl-NL"/>
-              </w:rPr>
-            </w:pPr>
-          </w:p>
-        </w:tc>
-        <w:tc>
-          <w:tcPr>
-            <w:tcW w:w="4050" w:type="dxa"/>
-            <w:tcMar/>
-          </w:tcPr>
-          <w:p>
-            <w:pPr>
-              <w:rPr>
-                <w:rFonts w:ascii="Times New Roman" w:hAnsi="Times New Roman" w:cs="Times New Roman"/>
-                <w:lang w:val="nl-NL"/>
-              </w:rPr>
-            </w:pPr>
-          </w:p>
-        </w:tc>
-        <w:tc>
-          <w:tcPr>
-            <w:tcW w:w="4865" w:type="dxa"/>
-            <w:tcMar/>
+          </w:tcPr>
+          <w:p>
+            <w:pPr>
+              <w:rPr>
+                <w:rFonts w:ascii="Times New Roman" w:hAnsi="Times New Roman" w:cs="Times New Roman"/>
+                <w:lang w:val="nl-NL"/>
+              </w:rPr>
+            </w:pPr>
+          </w:p>
+        </w:tc>
+        <w:tc>
+          <w:tcPr>
+            <w:tcW w:w="4050" w:type="dxa"/>
+          </w:tcPr>
+          <w:p>
+            <w:pPr>
+              <w:rPr>
+                <w:rFonts w:ascii="Times New Roman" w:hAnsi="Times New Roman" w:cs="Times New Roman"/>
+                <w:lang w:val="nl-NL"/>
+              </w:rPr>
+            </w:pPr>
+          </w:p>
+        </w:tc>
+        <w:tc>
+          <w:tcPr>
+            <w:tcW w:w="4865" w:type="dxa"/>
           </w:tcPr>
           <w:p>
             <w:pPr>
@@ -3091,8 +3059,6 @@
               </w:rPr>
               <w:t xml:space="preserve">Wi-Fi module aan de praat krijgen, maar niet gelukt + </w:t>
             </w:r>
-            <w:bookmarkStart w:name="_GoBack" w:id="0"/>
-            <w:bookmarkEnd w:id="0"/>
             <w:r>
               <w:rPr>
                 <w:rFonts w:ascii="Times New Roman" w:hAnsi="Times New Roman" w:cs="Times New Roman"/>
@@ -5569,8 +5535,2745 @@
         </w:rPr>
       </w:pPr>
     </w:p>
+    <w:tbl>
+      <w:tblPr>
+        <w:tblStyle w:val="TableGrid"/>
+        <w:tblW w:w="10890" w:type="dxa"/>
+        <w:tblInd w:w="-815" w:type="dxa"/>
+        <w:tblLook w:val="04A0" w:firstRow="1" w:lastRow="0" w:firstColumn="1" w:lastColumn="0" w:noHBand="0" w:noVBand="1"/>
+      </w:tblPr>
+      <w:tblGrid>
+        <w:gridCol w:w="1255"/>
+        <w:gridCol w:w="720"/>
+        <w:gridCol w:w="4050"/>
+        <w:gridCol w:w="4865"/>
+      </w:tblGrid>
+      <w:tr>
+        <w:tc>
+          <w:tcPr>
+            <w:tcW w:w="1255" w:type="dxa"/>
+          </w:tcPr>
+          <w:p>
+            <w:pPr>
+              <w:rPr>
+                <w:rFonts w:ascii="Times New Roman" w:hAnsi="Times New Roman" w:cs="Times New Roman"/>
+                <w:b/>
+                <w:lang w:val="nl-NL"/>
+              </w:rPr>
+            </w:pPr>
+            <w:r>
+              <w:rPr>
+                <w:rFonts w:ascii="Times New Roman" w:hAnsi="Times New Roman" w:cs="Times New Roman"/>
+                <w:b/>
+                <w:lang w:val="nl-NL"/>
+              </w:rPr>
+              <w:t>WEEK 11</w:t>
+            </w:r>
+          </w:p>
+        </w:tc>
+        <w:tc>
+          <w:tcPr>
+            <w:tcW w:w="720" w:type="dxa"/>
+          </w:tcPr>
+          <w:p>
+            <w:pPr>
+              <w:rPr>
+                <w:rFonts w:ascii="Times New Roman" w:hAnsi="Times New Roman" w:cs="Times New Roman"/>
+                <w:b/>
+                <w:lang w:val="nl-NL"/>
+              </w:rPr>
+            </w:pPr>
+            <w:r>
+              <w:rPr>
+                <w:rFonts w:ascii="Times New Roman" w:hAnsi="Times New Roman" w:cs="Times New Roman"/>
+                <w:b/>
+                <w:lang w:val="nl-NL"/>
+              </w:rPr>
+              <w:t>Uren</w:t>
+            </w:r>
+          </w:p>
+        </w:tc>
+        <w:tc>
+          <w:tcPr>
+            <w:tcW w:w="4050" w:type="dxa"/>
+          </w:tcPr>
+          <w:p>
+            <w:pPr>
+              <w:rPr>
+                <w:rFonts w:ascii="Times New Roman" w:hAnsi="Times New Roman" w:cs="Times New Roman"/>
+                <w:b/>
+                <w:lang w:val="nl-NL"/>
+              </w:rPr>
+            </w:pPr>
+            <w:r>
+              <w:rPr>
+                <w:rFonts w:ascii="Times New Roman" w:hAnsi="Times New Roman" w:cs="Times New Roman"/>
+                <w:b/>
+                <w:lang w:val="nl-NL"/>
+              </w:rPr>
+              <w:t>FOTO</w:t>
+            </w:r>
+          </w:p>
+        </w:tc>
+        <w:tc>
+          <w:tcPr>
+            <w:tcW w:w="4865" w:type="dxa"/>
+          </w:tcPr>
+          <w:p>
+            <w:pPr>
+              <w:rPr>
+                <w:rFonts w:ascii="Times New Roman" w:hAnsi="Times New Roman" w:cs="Times New Roman"/>
+                <w:b/>
+                <w:lang w:val="nl-NL"/>
+              </w:rPr>
+            </w:pPr>
+            <w:r>
+              <w:rPr>
+                <w:rFonts w:ascii="Times New Roman" w:hAnsi="Times New Roman" w:cs="Times New Roman"/>
+                <w:b/>
+                <w:lang w:val="nl-NL"/>
+              </w:rPr>
+              <w:t>OMSCHRIJVING</w:t>
+            </w:r>
+          </w:p>
+        </w:tc>
+      </w:tr>
+      <w:tr>
+        <w:tc>
+          <w:tcPr>
+            <w:tcW w:w="1255" w:type="dxa"/>
+          </w:tcPr>
+          <w:p>
+            <w:pPr>
+              <w:rPr>
+                <w:rFonts w:ascii="Times New Roman" w:hAnsi="Times New Roman" w:cs="Times New Roman"/>
+                <w:lang w:val="nl-NL"/>
+              </w:rPr>
+            </w:pPr>
+            <w:r>
+              <w:rPr>
+                <w:rFonts w:ascii="Times New Roman" w:hAnsi="Times New Roman" w:cs="Times New Roman"/>
+                <w:lang w:val="nl-NL"/>
+              </w:rPr>
+              <w:t>Maandag</w:t>
+            </w:r>
+          </w:p>
+        </w:tc>
+        <w:tc>
+          <w:tcPr>
+            <w:tcW w:w="720" w:type="dxa"/>
+          </w:tcPr>
+          <w:p>
+            <w:pPr>
+              <w:rPr>
+                <w:rFonts w:ascii="Times New Roman" w:hAnsi="Times New Roman" w:cs="Times New Roman"/>
+                <w:lang w:val="nl-NL"/>
+              </w:rPr>
+            </w:pPr>
+          </w:p>
+        </w:tc>
+        <w:tc>
+          <w:tcPr>
+            <w:tcW w:w="4050" w:type="dxa"/>
+          </w:tcPr>
+          <w:p>
+            <w:pPr>
+              <w:rPr>
+                <w:rFonts w:ascii="Times New Roman" w:hAnsi="Times New Roman" w:cs="Times New Roman"/>
+                <w:lang w:val="nl-NL"/>
+              </w:rPr>
+            </w:pPr>
+          </w:p>
+        </w:tc>
+        <w:tc>
+          <w:tcPr>
+            <w:tcW w:w="4865" w:type="dxa"/>
+          </w:tcPr>
+          <w:p>
+            <w:pPr>
+              <w:rPr>
+                <w:rFonts w:ascii="Times New Roman" w:hAnsi="Times New Roman" w:cs="Times New Roman"/>
+                <w:lang w:val="nl-NL"/>
+              </w:rPr>
+            </w:pPr>
+          </w:p>
+        </w:tc>
+      </w:tr>
+      <w:tr>
+        <w:tc>
+          <w:tcPr>
+            <w:tcW w:w="1255" w:type="dxa"/>
+          </w:tcPr>
+          <w:p>
+            <w:pPr>
+              <w:rPr>
+                <w:rFonts w:ascii="Times New Roman" w:hAnsi="Times New Roman" w:cs="Times New Roman"/>
+                <w:lang w:val="nl-NL"/>
+              </w:rPr>
+            </w:pPr>
+            <w:r>
+              <w:rPr>
+                <w:rFonts w:ascii="Times New Roman" w:hAnsi="Times New Roman" w:cs="Times New Roman"/>
+                <w:lang w:val="nl-NL"/>
+              </w:rPr>
+              <w:t>Dinsdag</w:t>
+            </w:r>
+          </w:p>
+        </w:tc>
+        <w:tc>
+          <w:tcPr>
+            <w:tcW w:w="720" w:type="dxa"/>
+          </w:tcPr>
+          <w:p>
+            <w:pPr>
+              <w:rPr>
+                <w:rFonts w:ascii="Times New Roman" w:hAnsi="Times New Roman" w:cs="Times New Roman"/>
+                <w:lang w:val="nl-NL"/>
+              </w:rPr>
+            </w:pPr>
+          </w:p>
+        </w:tc>
+        <w:tc>
+          <w:tcPr>
+            <w:tcW w:w="4050" w:type="dxa"/>
+          </w:tcPr>
+          <w:p>
+            <w:pPr>
+              <w:rPr>
+                <w:rFonts w:ascii="Times New Roman" w:hAnsi="Times New Roman" w:cs="Times New Roman"/>
+                <w:lang w:val="nl-NL"/>
+              </w:rPr>
+            </w:pPr>
+          </w:p>
+        </w:tc>
+        <w:tc>
+          <w:tcPr>
+            <w:tcW w:w="4865" w:type="dxa"/>
+          </w:tcPr>
+          <w:p>
+            <w:pPr>
+              <w:rPr>
+                <w:rFonts w:ascii="Times New Roman" w:hAnsi="Times New Roman" w:cs="Times New Roman"/>
+                <w:lang w:val="nl-NL"/>
+              </w:rPr>
+            </w:pPr>
+          </w:p>
+        </w:tc>
+      </w:tr>
+      <w:tr>
+        <w:tc>
+          <w:tcPr>
+            <w:tcW w:w="1255" w:type="dxa"/>
+          </w:tcPr>
+          <w:p>
+            <w:pPr>
+              <w:rPr>
+                <w:rFonts w:ascii="Times New Roman" w:hAnsi="Times New Roman" w:cs="Times New Roman"/>
+                <w:lang w:val="nl-NL"/>
+              </w:rPr>
+            </w:pPr>
+            <w:r>
+              <w:rPr>
+                <w:rFonts w:ascii="Times New Roman" w:hAnsi="Times New Roman" w:cs="Times New Roman"/>
+                <w:lang w:val="nl-NL"/>
+              </w:rPr>
+              <w:t>Woensdag</w:t>
+            </w:r>
+          </w:p>
+        </w:tc>
+        <w:tc>
+          <w:tcPr>
+            <w:tcW w:w="720" w:type="dxa"/>
+          </w:tcPr>
+          <w:p>
+            <w:pPr>
+              <w:rPr>
+                <w:rFonts w:ascii="Times New Roman" w:hAnsi="Times New Roman" w:cs="Times New Roman"/>
+                <w:lang w:val="nl-NL"/>
+              </w:rPr>
+            </w:pPr>
+            <w:r>
+              <w:rPr>
+                <w:rFonts w:ascii="Times New Roman" w:hAnsi="Times New Roman" w:cs="Times New Roman"/>
+                <w:lang w:val="nl-NL"/>
+              </w:rPr>
+              <w:t>8</w:t>
+            </w:r>
+          </w:p>
+        </w:tc>
+        <w:tc>
+          <w:tcPr>
+            <w:tcW w:w="4050" w:type="dxa"/>
+          </w:tcPr>
+          <w:p>
+            <w:pPr>
+              <w:rPr>
+                <w:rFonts w:ascii="Times New Roman" w:hAnsi="Times New Roman" w:cs="Times New Roman"/>
+                <w:lang w:val="nl-NL"/>
+              </w:rPr>
+            </w:pPr>
+          </w:p>
+        </w:tc>
+        <w:tc>
+          <w:tcPr>
+            <w:tcW w:w="4865" w:type="dxa"/>
+          </w:tcPr>
+          <w:p>
+            <w:pPr>
+              <w:rPr>
+                <w:rFonts w:ascii="Times New Roman" w:hAnsi="Times New Roman" w:cs="Times New Roman"/>
+                <w:lang w:val="nl-NL"/>
+              </w:rPr>
+            </w:pPr>
+            <w:r>
+              <w:rPr>
+                <w:rFonts w:ascii="Times New Roman" w:hAnsi="Times New Roman" w:cs="Times New Roman"/>
+                <w:lang w:val="nl-NL"/>
+              </w:rPr>
+              <w:t>50% presentatie, werken aan powerpoint presentatie voor ATOS 4 wekelijkse presentation.</w:t>
+            </w:r>
+          </w:p>
+        </w:tc>
+      </w:tr>
+      <w:tr>
+        <w:tc>
+          <w:tcPr>
+            <w:tcW w:w="1255" w:type="dxa"/>
+          </w:tcPr>
+          <w:p>
+            <w:pPr>
+              <w:rPr>
+                <w:rFonts w:ascii="Times New Roman" w:hAnsi="Times New Roman" w:cs="Times New Roman"/>
+                <w:lang w:val="nl-NL"/>
+              </w:rPr>
+            </w:pPr>
+            <w:r>
+              <w:rPr>
+                <w:rFonts w:ascii="Times New Roman" w:hAnsi="Times New Roman" w:cs="Times New Roman"/>
+                <w:lang w:val="nl-NL"/>
+              </w:rPr>
+              <w:t>Donderdag</w:t>
+            </w:r>
+          </w:p>
+        </w:tc>
+        <w:tc>
+          <w:tcPr>
+            <w:tcW w:w="720" w:type="dxa"/>
+          </w:tcPr>
+          <w:p>
+            <w:pPr>
+              <w:rPr>
+                <w:rFonts w:ascii="Times New Roman" w:hAnsi="Times New Roman" w:cs="Times New Roman"/>
+                <w:lang w:val="nl-NL"/>
+              </w:rPr>
+            </w:pPr>
+            <w:r>
+              <w:rPr>
+                <w:rFonts w:ascii="Times New Roman" w:hAnsi="Times New Roman" w:cs="Times New Roman"/>
+                <w:lang w:val="nl-NL"/>
+              </w:rPr>
+              <w:t>0</w:t>
+            </w:r>
+          </w:p>
+        </w:tc>
+        <w:tc>
+          <w:tcPr>
+            <w:tcW w:w="4050" w:type="dxa"/>
+          </w:tcPr>
+          <w:p>
+            <w:pPr>
+              <w:rPr>
+                <w:rFonts w:ascii="Times New Roman" w:hAnsi="Times New Roman" w:cs="Times New Roman"/>
+                <w:lang w:val="nl-NL"/>
+              </w:rPr>
+            </w:pPr>
+          </w:p>
+        </w:tc>
+        <w:tc>
+          <w:tcPr>
+            <w:tcW w:w="4865" w:type="dxa"/>
+          </w:tcPr>
+          <w:p>
+            <w:pPr>
+              <w:rPr>
+                <w:rFonts w:ascii="Times New Roman" w:hAnsi="Times New Roman" w:cs="Times New Roman"/>
+                <w:lang w:val="nl-NL"/>
+              </w:rPr>
+            </w:pPr>
+            <w:r>
+              <w:rPr>
+                <w:rFonts w:ascii="Times New Roman" w:hAnsi="Times New Roman" w:cs="Times New Roman"/>
+                <w:lang w:val="nl-NL"/>
+              </w:rPr>
+              <w:t>Ziek</w:t>
+            </w:r>
+          </w:p>
+        </w:tc>
+      </w:tr>
+      <w:tr>
+        <w:tc>
+          <w:tcPr>
+            <w:tcW w:w="1255" w:type="dxa"/>
+          </w:tcPr>
+          <w:p>
+            <w:pPr>
+              <w:rPr>
+                <w:rFonts w:ascii="Times New Roman" w:hAnsi="Times New Roman" w:cs="Times New Roman"/>
+                <w:lang w:val="nl-NL"/>
+              </w:rPr>
+            </w:pPr>
+            <w:r>
+              <w:rPr>
+                <w:rFonts w:ascii="Times New Roman" w:hAnsi="Times New Roman" w:cs="Times New Roman"/>
+                <w:lang w:val="nl-NL"/>
+              </w:rPr>
+              <w:t>Vrijdag</w:t>
+            </w:r>
+          </w:p>
+        </w:tc>
+        <w:tc>
+          <w:tcPr>
+            <w:tcW w:w="720" w:type="dxa"/>
+          </w:tcPr>
+          <w:p>
+            <w:pPr>
+              <w:rPr>
+                <w:rFonts w:ascii="Times New Roman" w:hAnsi="Times New Roman" w:cs="Times New Roman"/>
+                <w:lang w:val="nl-NL"/>
+              </w:rPr>
+            </w:pPr>
+          </w:p>
+        </w:tc>
+        <w:tc>
+          <w:tcPr>
+            <w:tcW w:w="4050" w:type="dxa"/>
+          </w:tcPr>
+          <w:p>
+            <w:pPr>
+              <w:rPr>
+                <w:rFonts w:ascii="Times New Roman" w:hAnsi="Times New Roman" w:cs="Times New Roman"/>
+                <w:lang w:val="nl-NL"/>
+              </w:rPr>
+            </w:pPr>
+          </w:p>
+        </w:tc>
+        <w:tc>
+          <w:tcPr>
+            <w:tcW w:w="4865" w:type="dxa"/>
+          </w:tcPr>
+          <w:p>
+            <w:pPr>
+              <w:rPr>
+                <w:rFonts w:ascii="Times New Roman" w:hAnsi="Times New Roman" w:cs="Times New Roman"/>
+              </w:rPr>
+            </w:pPr>
+            <w:r>
+              <w:rPr>
+                <w:rFonts w:ascii="Times New Roman" w:hAnsi="Times New Roman" w:cs="Times New Roman"/>
+              </w:rPr>
+              <w:t>Scriptie schrijven en d</w:t>
+            </w:r>
+            <w:r>
+              <w:rPr>
+                <w:rFonts w:ascii="Times New Roman" w:hAnsi="Times New Roman" w:cs="Times New Roman"/>
+              </w:rPr>
+              <w:t>ata list index out of range fixen.</w:t>
+            </w:r>
+            <w:bookmarkStart w:id="0" w:name="_GoBack"/>
+            <w:bookmarkEnd w:id="0"/>
+          </w:p>
+        </w:tc>
+      </w:tr>
+      <w:tr>
+        <w:tc>
+          <w:tcPr>
+            <w:tcW w:w="1255" w:type="dxa"/>
+          </w:tcPr>
+          <w:p>
+            <w:pPr>
+              <w:rPr>
+                <w:rFonts w:ascii="Times New Roman" w:hAnsi="Times New Roman" w:cs="Times New Roman"/>
+                <w:lang w:val="nl-NL"/>
+              </w:rPr>
+            </w:pPr>
+            <w:r>
+              <w:rPr>
+                <w:rFonts w:ascii="Times New Roman" w:hAnsi="Times New Roman" w:cs="Times New Roman"/>
+                <w:lang w:val="nl-NL"/>
+              </w:rPr>
+              <w:t>Zaterdag</w:t>
+            </w:r>
+          </w:p>
+        </w:tc>
+        <w:tc>
+          <w:tcPr>
+            <w:tcW w:w="720" w:type="dxa"/>
+          </w:tcPr>
+          <w:p>
+            <w:pPr>
+              <w:rPr>
+                <w:rFonts w:ascii="Times New Roman" w:hAnsi="Times New Roman" w:cs="Times New Roman"/>
+                <w:lang w:val="nl-NL"/>
+              </w:rPr>
+            </w:pPr>
+          </w:p>
+        </w:tc>
+        <w:tc>
+          <w:tcPr>
+            <w:tcW w:w="4050" w:type="dxa"/>
+          </w:tcPr>
+          <w:p>
+            <w:pPr>
+              <w:rPr>
+                <w:rFonts w:ascii="Times New Roman" w:hAnsi="Times New Roman" w:cs="Times New Roman"/>
+                <w:lang w:val="nl-NL"/>
+              </w:rPr>
+            </w:pPr>
+          </w:p>
+        </w:tc>
+        <w:tc>
+          <w:tcPr>
+            <w:tcW w:w="4865" w:type="dxa"/>
+          </w:tcPr>
+          <w:p>
+            <w:pPr>
+              <w:rPr>
+                <w:rFonts w:ascii="Times New Roman" w:hAnsi="Times New Roman" w:cs="Times New Roman"/>
+                <w:lang w:val="nl-NL"/>
+              </w:rPr>
+            </w:pPr>
+          </w:p>
+        </w:tc>
+      </w:tr>
+      <w:tr>
+        <w:tc>
+          <w:tcPr>
+            <w:tcW w:w="1255" w:type="dxa"/>
+          </w:tcPr>
+          <w:p>
+            <w:pPr>
+              <w:rPr>
+                <w:rFonts w:ascii="Times New Roman" w:hAnsi="Times New Roman" w:cs="Times New Roman"/>
+                <w:lang w:val="nl-NL"/>
+              </w:rPr>
+            </w:pPr>
+            <w:r>
+              <w:rPr>
+                <w:rFonts w:ascii="Times New Roman" w:hAnsi="Times New Roman" w:cs="Times New Roman"/>
+                <w:lang w:val="nl-NL"/>
+              </w:rPr>
+              <w:t>Zondag</w:t>
+            </w:r>
+          </w:p>
+        </w:tc>
+        <w:tc>
+          <w:tcPr>
+            <w:tcW w:w="720" w:type="dxa"/>
+          </w:tcPr>
+          <w:p>
+            <w:pPr>
+              <w:rPr>
+                <w:rFonts w:ascii="Times New Roman" w:hAnsi="Times New Roman" w:cs="Times New Roman"/>
+                <w:lang w:val="nl-NL"/>
+              </w:rPr>
+            </w:pPr>
+          </w:p>
+        </w:tc>
+        <w:tc>
+          <w:tcPr>
+            <w:tcW w:w="4050" w:type="dxa"/>
+          </w:tcPr>
+          <w:p>
+            <w:pPr>
+              <w:rPr>
+                <w:rFonts w:ascii="Times New Roman" w:hAnsi="Times New Roman" w:cs="Times New Roman"/>
+                <w:lang w:val="nl-NL"/>
+              </w:rPr>
+            </w:pPr>
+          </w:p>
+        </w:tc>
+        <w:tc>
+          <w:tcPr>
+            <w:tcW w:w="4865" w:type="dxa"/>
+          </w:tcPr>
+          <w:p>
+            <w:pPr>
+              <w:rPr>
+                <w:rFonts w:ascii="Times New Roman" w:hAnsi="Times New Roman" w:cs="Times New Roman"/>
+                <w:lang w:val="nl-NL"/>
+              </w:rPr>
+            </w:pPr>
+          </w:p>
+        </w:tc>
+      </w:tr>
+    </w:tbl>
+    <w:p>
+      <w:pPr>
+        <w:rPr>
+          <w:rFonts w:ascii="Times New Roman" w:hAnsi="Times New Roman" w:cs="Times New Roman"/>
+          <w:lang w:val="nl-NL"/>
+        </w:rPr>
+      </w:pPr>
+    </w:p>
+    <w:tbl>
+      <w:tblPr>
+        <w:tblStyle w:val="TableGrid"/>
+        <w:tblW w:w="10890" w:type="dxa"/>
+        <w:tblInd w:w="-815" w:type="dxa"/>
+        <w:tblLook w:val="04A0" w:firstRow="1" w:lastRow="0" w:firstColumn="1" w:lastColumn="0" w:noHBand="0" w:noVBand="1"/>
+      </w:tblPr>
+      <w:tblGrid>
+        <w:gridCol w:w="1255"/>
+        <w:gridCol w:w="720"/>
+        <w:gridCol w:w="4050"/>
+        <w:gridCol w:w="4865"/>
+      </w:tblGrid>
+      <w:tr>
+        <w:tc>
+          <w:tcPr>
+            <w:tcW w:w="1255" w:type="dxa"/>
+          </w:tcPr>
+          <w:p>
+            <w:pPr>
+              <w:rPr>
+                <w:rFonts w:ascii="Times New Roman" w:hAnsi="Times New Roman" w:cs="Times New Roman"/>
+                <w:b/>
+                <w:lang w:val="nl-NL"/>
+              </w:rPr>
+            </w:pPr>
+            <w:r>
+              <w:rPr>
+                <w:rFonts w:ascii="Times New Roman" w:hAnsi="Times New Roman" w:cs="Times New Roman"/>
+                <w:b/>
+                <w:lang w:val="nl-NL"/>
+              </w:rPr>
+              <w:t>WEEK 12</w:t>
+            </w:r>
+          </w:p>
+        </w:tc>
+        <w:tc>
+          <w:tcPr>
+            <w:tcW w:w="720" w:type="dxa"/>
+          </w:tcPr>
+          <w:p>
+            <w:pPr>
+              <w:rPr>
+                <w:rFonts w:ascii="Times New Roman" w:hAnsi="Times New Roman" w:cs="Times New Roman"/>
+                <w:b/>
+                <w:lang w:val="nl-NL"/>
+              </w:rPr>
+            </w:pPr>
+            <w:r>
+              <w:rPr>
+                <w:rFonts w:ascii="Times New Roman" w:hAnsi="Times New Roman" w:cs="Times New Roman"/>
+                <w:b/>
+                <w:lang w:val="nl-NL"/>
+              </w:rPr>
+              <w:t>Uren</w:t>
+            </w:r>
+          </w:p>
+        </w:tc>
+        <w:tc>
+          <w:tcPr>
+            <w:tcW w:w="4050" w:type="dxa"/>
+          </w:tcPr>
+          <w:p>
+            <w:pPr>
+              <w:rPr>
+                <w:rFonts w:ascii="Times New Roman" w:hAnsi="Times New Roman" w:cs="Times New Roman"/>
+                <w:b/>
+                <w:lang w:val="nl-NL"/>
+              </w:rPr>
+            </w:pPr>
+            <w:r>
+              <w:rPr>
+                <w:rFonts w:ascii="Times New Roman" w:hAnsi="Times New Roman" w:cs="Times New Roman"/>
+                <w:b/>
+                <w:lang w:val="nl-NL"/>
+              </w:rPr>
+              <w:t>FOTO</w:t>
+            </w:r>
+          </w:p>
+        </w:tc>
+        <w:tc>
+          <w:tcPr>
+            <w:tcW w:w="4865" w:type="dxa"/>
+          </w:tcPr>
+          <w:p>
+            <w:pPr>
+              <w:rPr>
+                <w:rFonts w:ascii="Times New Roman" w:hAnsi="Times New Roman" w:cs="Times New Roman"/>
+                <w:b/>
+                <w:lang w:val="nl-NL"/>
+              </w:rPr>
+            </w:pPr>
+            <w:r>
+              <w:rPr>
+                <w:rFonts w:ascii="Times New Roman" w:hAnsi="Times New Roman" w:cs="Times New Roman"/>
+                <w:b/>
+                <w:lang w:val="nl-NL"/>
+              </w:rPr>
+              <w:t>OMSCHRIJVING</w:t>
+            </w:r>
+          </w:p>
+        </w:tc>
+      </w:tr>
+      <w:tr>
+        <w:tc>
+          <w:tcPr>
+            <w:tcW w:w="1255" w:type="dxa"/>
+          </w:tcPr>
+          <w:p>
+            <w:pPr>
+              <w:rPr>
+                <w:rFonts w:ascii="Times New Roman" w:hAnsi="Times New Roman" w:cs="Times New Roman"/>
+                <w:lang w:val="nl-NL"/>
+              </w:rPr>
+            </w:pPr>
+            <w:r>
+              <w:rPr>
+                <w:rFonts w:ascii="Times New Roman" w:hAnsi="Times New Roman" w:cs="Times New Roman"/>
+                <w:lang w:val="nl-NL"/>
+              </w:rPr>
+              <w:t>Maandag</w:t>
+            </w:r>
+          </w:p>
+        </w:tc>
+        <w:tc>
+          <w:tcPr>
+            <w:tcW w:w="720" w:type="dxa"/>
+          </w:tcPr>
+          <w:p>
+            <w:pPr>
+              <w:rPr>
+                <w:rFonts w:ascii="Times New Roman" w:hAnsi="Times New Roman" w:cs="Times New Roman"/>
+                <w:lang w:val="nl-NL"/>
+              </w:rPr>
+            </w:pPr>
+          </w:p>
+        </w:tc>
+        <w:tc>
+          <w:tcPr>
+            <w:tcW w:w="4050" w:type="dxa"/>
+          </w:tcPr>
+          <w:p>
+            <w:pPr>
+              <w:rPr>
+                <w:rFonts w:ascii="Times New Roman" w:hAnsi="Times New Roman" w:cs="Times New Roman"/>
+                <w:lang w:val="nl-NL"/>
+              </w:rPr>
+            </w:pPr>
+          </w:p>
+        </w:tc>
+        <w:tc>
+          <w:tcPr>
+            <w:tcW w:w="4865" w:type="dxa"/>
+          </w:tcPr>
+          <w:p>
+            <w:pPr>
+              <w:rPr>
+                <w:rFonts w:ascii="Times New Roman" w:hAnsi="Times New Roman" w:cs="Times New Roman"/>
+                <w:lang w:val="nl-NL"/>
+              </w:rPr>
+            </w:pPr>
+          </w:p>
+        </w:tc>
+      </w:tr>
+      <w:tr>
+        <w:tc>
+          <w:tcPr>
+            <w:tcW w:w="1255" w:type="dxa"/>
+          </w:tcPr>
+          <w:p>
+            <w:pPr>
+              <w:rPr>
+                <w:rFonts w:ascii="Times New Roman" w:hAnsi="Times New Roman" w:cs="Times New Roman"/>
+                <w:lang w:val="nl-NL"/>
+              </w:rPr>
+            </w:pPr>
+            <w:r>
+              <w:rPr>
+                <w:rFonts w:ascii="Times New Roman" w:hAnsi="Times New Roman" w:cs="Times New Roman"/>
+                <w:lang w:val="nl-NL"/>
+              </w:rPr>
+              <w:t>Dinsdag</w:t>
+            </w:r>
+          </w:p>
+        </w:tc>
+        <w:tc>
+          <w:tcPr>
+            <w:tcW w:w="720" w:type="dxa"/>
+          </w:tcPr>
+          <w:p>
+            <w:pPr>
+              <w:rPr>
+                <w:rFonts w:ascii="Times New Roman" w:hAnsi="Times New Roman" w:cs="Times New Roman"/>
+                <w:lang w:val="nl-NL"/>
+              </w:rPr>
+            </w:pPr>
+          </w:p>
+        </w:tc>
+        <w:tc>
+          <w:tcPr>
+            <w:tcW w:w="4050" w:type="dxa"/>
+          </w:tcPr>
+          <w:p>
+            <w:pPr>
+              <w:rPr>
+                <w:rFonts w:ascii="Times New Roman" w:hAnsi="Times New Roman" w:cs="Times New Roman"/>
+                <w:lang w:val="nl-NL"/>
+              </w:rPr>
+            </w:pPr>
+          </w:p>
+        </w:tc>
+        <w:tc>
+          <w:tcPr>
+            <w:tcW w:w="4865" w:type="dxa"/>
+          </w:tcPr>
+          <w:p>
+            <w:pPr>
+              <w:rPr>
+                <w:rFonts w:ascii="Times New Roman" w:hAnsi="Times New Roman" w:cs="Times New Roman"/>
+                <w:lang w:val="nl-NL"/>
+              </w:rPr>
+            </w:pPr>
+          </w:p>
+        </w:tc>
+      </w:tr>
+      <w:tr>
+        <w:tc>
+          <w:tcPr>
+            <w:tcW w:w="1255" w:type="dxa"/>
+          </w:tcPr>
+          <w:p>
+            <w:pPr>
+              <w:rPr>
+                <w:rFonts w:ascii="Times New Roman" w:hAnsi="Times New Roman" w:cs="Times New Roman"/>
+                <w:lang w:val="nl-NL"/>
+              </w:rPr>
+            </w:pPr>
+            <w:r>
+              <w:rPr>
+                <w:rFonts w:ascii="Times New Roman" w:hAnsi="Times New Roman" w:cs="Times New Roman"/>
+                <w:lang w:val="nl-NL"/>
+              </w:rPr>
+              <w:t>Woensdag</w:t>
+            </w:r>
+          </w:p>
+        </w:tc>
+        <w:tc>
+          <w:tcPr>
+            <w:tcW w:w="720" w:type="dxa"/>
+          </w:tcPr>
+          <w:p>
+            <w:pPr>
+              <w:rPr>
+                <w:rFonts w:ascii="Times New Roman" w:hAnsi="Times New Roman" w:cs="Times New Roman"/>
+                <w:lang w:val="nl-NL"/>
+              </w:rPr>
+            </w:pPr>
+          </w:p>
+        </w:tc>
+        <w:tc>
+          <w:tcPr>
+            <w:tcW w:w="4050" w:type="dxa"/>
+          </w:tcPr>
+          <w:p>
+            <w:pPr>
+              <w:rPr>
+                <w:rFonts w:ascii="Times New Roman" w:hAnsi="Times New Roman" w:cs="Times New Roman"/>
+                <w:lang w:val="nl-NL"/>
+              </w:rPr>
+            </w:pPr>
+          </w:p>
+        </w:tc>
+        <w:tc>
+          <w:tcPr>
+            <w:tcW w:w="4865" w:type="dxa"/>
+          </w:tcPr>
+          <w:p>
+            <w:pPr>
+              <w:rPr>
+                <w:rFonts w:ascii="Times New Roman" w:hAnsi="Times New Roman" w:cs="Times New Roman"/>
+                <w:lang w:val="nl-NL"/>
+              </w:rPr>
+            </w:pPr>
+          </w:p>
+        </w:tc>
+      </w:tr>
+      <w:tr>
+        <w:tc>
+          <w:tcPr>
+            <w:tcW w:w="1255" w:type="dxa"/>
+          </w:tcPr>
+          <w:p>
+            <w:pPr>
+              <w:rPr>
+                <w:rFonts w:ascii="Times New Roman" w:hAnsi="Times New Roman" w:cs="Times New Roman"/>
+                <w:lang w:val="nl-NL"/>
+              </w:rPr>
+            </w:pPr>
+            <w:r>
+              <w:rPr>
+                <w:rFonts w:ascii="Times New Roman" w:hAnsi="Times New Roman" w:cs="Times New Roman"/>
+                <w:lang w:val="nl-NL"/>
+              </w:rPr>
+              <w:t>Donderdag</w:t>
+            </w:r>
+          </w:p>
+        </w:tc>
+        <w:tc>
+          <w:tcPr>
+            <w:tcW w:w="720" w:type="dxa"/>
+          </w:tcPr>
+          <w:p>
+            <w:pPr>
+              <w:rPr>
+                <w:rFonts w:ascii="Times New Roman" w:hAnsi="Times New Roman" w:cs="Times New Roman"/>
+                <w:lang w:val="nl-NL"/>
+              </w:rPr>
+            </w:pPr>
+          </w:p>
+        </w:tc>
+        <w:tc>
+          <w:tcPr>
+            <w:tcW w:w="4050" w:type="dxa"/>
+          </w:tcPr>
+          <w:p>
+            <w:pPr>
+              <w:rPr>
+                <w:rFonts w:ascii="Times New Roman" w:hAnsi="Times New Roman" w:cs="Times New Roman"/>
+                <w:lang w:val="nl-NL"/>
+              </w:rPr>
+            </w:pPr>
+          </w:p>
+        </w:tc>
+        <w:tc>
+          <w:tcPr>
+            <w:tcW w:w="4865" w:type="dxa"/>
+          </w:tcPr>
+          <w:p>
+            <w:pPr>
+              <w:rPr>
+                <w:rFonts w:ascii="Times New Roman" w:hAnsi="Times New Roman" w:cs="Times New Roman"/>
+                <w:lang w:val="nl-NL"/>
+              </w:rPr>
+            </w:pPr>
+          </w:p>
+        </w:tc>
+      </w:tr>
+      <w:tr>
+        <w:tc>
+          <w:tcPr>
+            <w:tcW w:w="1255" w:type="dxa"/>
+          </w:tcPr>
+          <w:p>
+            <w:pPr>
+              <w:rPr>
+                <w:rFonts w:ascii="Times New Roman" w:hAnsi="Times New Roman" w:cs="Times New Roman"/>
+                <w:lang w:val="nl-NL"/>
+              </w:rPr>
+            </w:pPr>
+            <w:r>
+              <w:rPr>
+                <w:rFonts w:ascii="Times New Roman" w:hAnsi="Times New Roman" w:cs="Times New Roman"/>
+                <w:lang w:val="nl-NL"/>
+              </w:rPr>
+              <w:t>Vrijdag</w:t>
+            </w:r>
+          </w:p>
+        </w:tc>
+        <w:tc>
+          <w:tcPr>
+            <w:tcW w:w="720" w:type="dxa"/>
+          </w:tcPr>
+          <w:p>
+            <w:pPr>
+              <w:rPr>
+                <w:rFonts w:ascii="Times New Roman" w:hAnsi="Times New Roman" w:cs="Times New Roman"/>
+                <w:lang w:val="nl-NL"/>
+              </w:rPr>
+            </w:pPr>
+          </w:p>
+        </w:tc>
+        <w:tc>
+          <w:tcPr>
+            <w:tcW w:w="4050" w:type="dxa"/>
+          </w:tcPr>
+          <w:p>
+            <w:pPr>
+              <w:rPr>
+                <w:rFonts w:ascii="Times New Roman" w:hAnsi="Times New Roman" w:cs="Times New Roman"/>
+                <w:lang w:val="nl-NL"/>
+              </w:rPr>
+            </w:pPr>
+          </w:p>
+        </w:tc>
+        <w:tc>
+          <w:tcPr>
+            <w:tcW w:w="4865" w:type="dxa"/>
+          </w:tcPr>
+          <w:p>
+            <w:pPr>
+              <w:rPr>
+                <w:rFonts w:ascii="Times New Roman" w:hAnsi="Times New Roman" w:cs="Times New Roman"/>
+                <w:lang w:val="nl-NL"/>
+              </w:rPr>
+            </w:pPr>
+          </w:p>
+        </w:tc>
+      </w:tr>
+      <w:tr>
+        <w:tc>
+          <w:tcPr>
+            <w:tcW w:w="1255" w:type="dxa"/>
+          </w:tcPr>
+          <w:p>
+            <w:pPr>
+              <w:rPr>
+                <w:rFonts w:ascii="Times New Roman" w:hAnsi="Times New Roman" w:cs="Times New Roman"/>
+                <w:lang w:val="nl-NL"/>
+              </w:rPr>
+            </w:pPr>
+            <w:r>
+              <w:rPr>
+                <w:rFonts w:ascii="Times New Roman" w:hAnsi="Times New Roman" w:cs="Times New Roman"/>
+                <w:lang w:val="nl-NL"/>
+              </w:rPr>
+              <w:t>Zaterdag</w:t>
+            </w:r>
+          </w:p>
+        </w:tc>
+        <w:tc>
+          <w:tcPr>
+            <w:tcW w:w="720" w:type="dxa"/>
+          </w:tcPr>
+          <w:p>
+            <w:pPr>
+              <w:rPr>
+                <w:rFonts w:ascii="Times New Roman" w:hAnsi="Times New Roman" w:cs="Times New Roman"/>
+                <w:lang w:val="nl-NL"/>
+              </w:rPr>
+            </w:pPr>
+          </w:p>
+        </w:tc>
+        <w:tc>
+          <w:tcPr>
+            <w:tcW w:w="4050" w:type="dxa"/>
+          </w:tcPr>
+          <w:p>
+            <w:pPr>
+              <w:rPr>
+                <w:rFonts w:ascii="Times New Roman" w:hAnsi="Times New Roman" w:cs="Times New Roman"/>
+                <w:lang w:val="nl-NL"/>
+              </w:rPr>
+            </w:pPr>
+          </w:p>
+        </w:tc>
+        <w:tc>
+          <w:tcPr>
+            <w:tcW w:w="4865" w:type="dxa"/>
+          </w:tcPr>
+          <w:p>
+            <w:pPr>
+              <w:rPr>
+                <w:rFonts w:ascii="Times New Roman" w:hAnsi="Times New Roman" w:cs="Times New Roman"/>
+                <w:lang w:val="nl-NL"/>
+              </w:rPr>
+            </w:pPr>
+          </w:p>
+        </w:tc>
+      </w:tr>
+      <w:tr>
+        <w:tc>
+          <w:tcPr>
+            <w:tcW w:w="1255" w:type="dxa"/>
+          </w:tcPr>
+          <w:p>
+            <w:pPr>
+              <w:rPr>
+                <w:rFonts w:ascii="Times New Roman" w:hAnsi="Times New Roman" w:cs="Times New Roman"/>
+                <w:lang w:val="nl-NL"/>
+              </w:rPr>
+            </w:pPr>
+            <w:r>
+              <w:rPr>
+                <w:rFonts w:ascii="Times New Roman" w:hAnsi="Times New Roman" w:cs="Times New Roman"/>
+                <w:lang w:val="nl-NL"/>
+              </w:rPr>
+              <w:t>Zondag</w:t>
+            </w:r>
+          </w:p>
+        </w:tc>
+        <w:tc>
+          <w:tcPr>
+            <w:tcW w:w="720" w:type="dxa"/>
+          </w:tcPr>
+          <w:p>
+            <w:pPr>
+              <w:rPr>
+                <w:rFonts w:ascii="Times New Roman" w:hAnsi="Times New Roman" w:cs="Times New Roman"/>
+                <w:lang w:val="nl-NL"/>
+              </w:rPr>
+            </w:pPr>
+          </w:p>
+        </w:tc>
+        <w:tc>
+          <w:tcPr>
+            <w:tcW w:w="4050" w:type="dxa"/>
+          </w:tcPr>
+          <w:p>
+            <w:pPr>
+              <w:rPr>
+                <w:rFonts w:ascii="Times New Roman" w:hAnsi="Times New Roman" w:cs="Times New Roman"/>
+                <w:lang w:val="nl-NL"/>
+              </w:rPr>
+            </w:pPr>
+          </w:p>
+        </w:tc>
+        <w:tc>
+          <w:tcPr>
+            <w:tcW w:w="4865" w:type="dxa"/>
+          </w:tcPr>
+          <w:p>
+            <w:pPr>
+              <w:rPr>
+                <w:rFonts w:ascii="Times New Roman" w:hAnsi="Times New Roman" w:cs="Times New Roman"/>
+                <w:lang w:val="nl-NL"/>
+              </w:rPr>
+            </w:pPr>
+          </w:p>
+        </w:tc>
+      </w:tr>
+    </w:tbl>
+    <w:p>
+      <w:pPr>
+        <w:rPr>
+          <w:rFonts w:ascii="Times New Roman" w:hAnsi="Times New Roman" w:cs="Times New Roman"/>
+          <w:lang w:val="nl-NL"/>
+        </w:rPr>
+      </w:pPr>
+    </w:p>
+    <w:tbl>
+      <w:tblPr>
+        <w:tblStyle w:val="TableGrid"/>
+        <w:tblW w:w="10890" w:type="dxa"/>
+        <w:tblInd w:w="-815" w:type="dxa"/>
+        <w:tblLook w:val="04A0" w:firstRow="1" w:lastRow="0" w:firstColumn="1" w:lastColumn="0" w:noHBand="0" w:noVBand="1"/>
+      </w:tblPr>
+      <w:tblGrid>
+        <w:gridCol w:w="1255"/>
+        <w:gridCol w:w="720"/>
+        <w:gridCol w:w="4050"/>
+        <w:gridCol w:w="4865"/>
+      </w:tblGrid>
+      <w:tr>
+        <w:tc>
+          <w:tcPr>
+            <w:tcW w:w="1255" w:type="dxa"/>
+          </w:tcPr>
+          <w:p>
+            <w:pPr>
+              <w:rPr>
+                <w:rFonts w:ascii="Times New Roman" w:hAnsi="Times New Roman" w:cs="Times New Roman"/>
+                <w:b/>
+                <w:lang w:val="nl-NL"/>
+              </w:rPr>
+            </w:pPr>
+            <w:r>
+              <w:rPr>
+                <w:rFonts w:ascii="Times New Roman" w:hAnsi="Times New Roman" w:cs="Times New Roman"/>
+                <w:b/>
+                <w:lang w:val="nl-NL"/>
+              </w:rPr>
+              <w:t>WEEK 13</w:t>
+            </w:r>
+          </w:p>
+        </w:tc>
+        <w:tc>
+          <w:tcPr>
+            <w:tcW w:w="720" w:type="dxa"/>
+          </w:tcPr>
+          <w:p>
+            <w:pPr>
+              <w:rPr>
+                <w:rFonts w:ascii="Times New Roman" w:hAnsi="Times New Roman" w:cs="Times New Roman"/>
+                <w:b/>
+                <w:lang w:val="nl-NL"/>
+              </w:rPr>
+            </w:pPr>
+            <w:r>
+              <w:rPr>
+                <w:rFonts w:ascii="Times New Roman" w:hAnsi="Times New Roman" w:cs="Times New Roman"/>
+                <w:b/>
+                <w:lang w:val="nl-NL"/>
+              </w:rPr>
+              <w:t>Uren</w:t>
+            </w:r>
+          </w:p>
+        </w:tc>
+        <w:tc>
+          <w:tcPr>
+            <w:tcW w:w="4050" w:type="dxa"/>
+          </w:tcPr>
+          <w:p>
+            <w:pPr>
+              <w:rPr>
+                <w:rFonts w:ascii="Times New Roman" w:hAnsi="Times New Roman" w:cs="Times New Roman"/>
+                <w:b/>
+                <w:lang w:val="nl-NL"/>
+              </w:rPr>
+            </w:pPr>
+            <w:r>
+              <w:rPr>
+                <w:rFonts w:ascii="Times New Roman" w:hAnsi="Times New Roman" w:cs="Times New Roman"/>
+                <w:b/>
+                <w:lang w:val="nl-NL"/>
+              </w:rPr>
+              <w:t>FOTO</w:t>
+            </w:r>
+          </w:p>
+        </w:tc>
+        <w:tc>
+          <w:tcPr>
+            <w:tcW w:w="4865" w:type="dxa"/>
+          </w:tcPr>
+          <w:p>
+            <w:pPr>
+              <w:rPr>
+                <w:rFonts w:ascii="Times New Roman" w:hAnsi="Times New Roman" w:cs="Times New Roman"/>
+                <w:b/>
+                <w:lang w:val="nl-NL"/>
+              </w:rPr>
+            </w:pPr>
+            <w:r>
+              <w:rPr>
+                <w:rFonts w:ascii="Times New Roman" w:hAnsi="Times New Roman" w:cs="Times New Roman"/>
+                <w:b/>
+                <w:lang w:val="nl-NL"/>
+              </w:rPr>
+              <w:t>OMSCHRIJVING</w:t>
+            </w:r>
+          </w:p>
+        </w:tc>
+      </w:tr>
+      <w:tr>
+        <w:tc>
+          <w:tcPr>
+            <w:tcW w:w="1255" w:type="dxa"/>
+          </w:tcPr>
+          <w:p>
+            <w:pPr>
+              <w:rPr>
+                <w:rFonts w:ascii="Times New Roman" w:hAnsi="Times New Roman" w:cs="Times New Roman"/>
+                <w:lang w:val="nl-NL"/>
+              </w:rPr>
+            </w:pPr>
+            <w:r>
+              <w:rPr>
+                <w:rFonts w:ascii="Times New Roman" w:hAnsi="Times New Roman" w:cs="Times New Roman"/>
+                <w:lang w:val="nl-NL"/>
+              </w:rPr>
+              <w:t>Maandag</w:t>
+            </w:r>
+          </w:p>
+        </w:tc>
+        <w:tc>
+          <w:tcPr>
+            <w:tcW w:w="720" w:type="dxa"/>
+          </w:tcPr>
+          <w:p>
+            <w:pPr>
+              <w:rPr>
+                <w:rFonts w:ascii="Times New Roman" w:hAnsi="Times New Roman" w:cs="Times New Roman"/>
+                <w:lang w:val="nl-NL"/>
+              </w:rPr>
+            </w:pPr>
+          </w:p>
+        </w:tc>
+        <w:tc>
+          <w:tcPr>
+            <w:tcW w:w="4050" w:type="dxa"/>
+          </w:tcPr>
+          <w:p>
+            <w:pPr>
+              <w:rPr>
+                <w:rFonts w:ascii="Times New Roman" w:hAnsi="Times New Roman" w:cs="Times New Roman"/>
+                <w:lang w:val="nl-NL"/>
+              </w:rPr>
+            </w:pPr>
+          </w:p>
+        </w:tc>
+        <w:tc>
+          <w:tcPr>
+            <w:tcW w:w="4865" w:type="dxa"/>
+          </w:tcPr>
+          <w:p>
+            <w:pPr>
+              <w:rPr>
+                <w:rFonts w:ascii="Times New Roman" w:hAnsi="Times New Roman" w:cs="Times New Roman"/>
+                <w:lang w:val="nl-NL"/>
+              </w:rPr>
+            </w:pPr>
+          </w:p>
+        </w:tc>
+      </w:tr>
+      <w:tr>
+        <w:tc>
+          <w:tcPr>
+            <w:tcW w:w="1255" w:type="dxa"/>
+          </w:tcPr>
+          <w:p>
+            <w:pPr>
+              <w:rPr>
+                <w:rFonts w:ascii="Times New Roman" w:hAnsi="Times New Roman" w:cs="Times New Roman"/>
+                <w:lang w:val="nl-NL"/>
+              </w:rPr>
+            </w:pPr>
+            <w:r>
+              <w:rPr>
+                <w:rFonts w:ascii="Times New Roman" w:hAnsi="Times New Roman" w:cs="Times New Roman"/>
+                <w:lang w:val="nl-NL"/>
+              </w:rPr>
+              <w:t>Dinsdag</w:t>
+            </w:r>
+          </w:p>
+        </w:tc>
+        <w:tc>
+          <w:tcPr>
+            <w:tcW w:w="720" w:type="dxa"/>
+          </w:tcPr>
+          <w:p>
+            <w:pPr>
+              <w:rPr>
+                <w:rFonts w:ascii="Times New Roman" w:hAnsi="Times New Roman" w:cs="Times New Roman"/>
+                <w:lang w:val="nl-NL"/>
+              </w:rPr>
+            </w:pPr>
+          </w:p>
+        </w:tc>
+        <w:tc>
+          <w:tcPr>
+            <w:tcW w:w="4050" w:type="dxa"/>
+          </w:tcPr>
+          <w:p>
+            <w:pPr>
+              <w:rPr>
+                <w:rFonts w:ascii="Times New Roman" w:hAnsi="Times New Roman" w:cs="Times New Roman"/>
+                <w:lang w:val="nl-NL"/>
+              </w:rPr>
+            </w:pPr>
+          </w:p>
+        </w:tc>
+        <w:tc>
+          <w:tcPr>
+            <w:tcW w:w="4865" w:type="dxa"/>
+          </w:tcPr>
+          <w:p>
+            <w:pPr>
+              <w:rPr>
+                <w:rFonts w:ascii="Times New Roman" w:hAnsi="Times New Roman" w:cs="Times New Roman"/>
+                <w:lang w:val="nl-NL"/>
+              </w:rPr>
+            </w:pPr>
+          </w:p>
+        </w:tc>
+      </w:tr>
+      <w:tr>
+        <w:tc>
+          <w:tcPr>
+            <w:tcW w:w="1255" w:type="dxa"/>
+          </w:tcPr>
+          <w:p>
+            <w:pPr>
+              <w:rPr>
+                <w:rFonts w:ascii="Times New Roman" w:hAnsi="Times New Roman" w:cs="Times New Roman"/>
+                <w:lang w:val="nl-NL"/>
+              </w:rPr>
+            </w:pPr>
+            <w:r>
+              <w:rPr>
+                <w:rFonts w:ascii="Times New Roman" w:hAnsi="Times New Roman" w:cs="Times New Roman"/>
+                <w:lang w:val="nl-NL"/>
+              </w:rPr>
+              <w:t>Woensdag</w:t>
+            </w:r>
+          </w:p>
+        </w:tc>
+        <w:tc>
+          <w:tcPr>
+            <w:tcW w:w="720" w:type="dxa"/>
+          </w:tcPr>
+          <w:p>
+            <w:pPr>
+              <w:rPr>
+                <w:rFonts w:ascii="Times New Roman" w:hAnsi="Times New Roman" w:cs="Times New Roman"/>
+                <w:lang w:val="nl-NL"/>
+              </w:rPr>
+            </w:pPr>
+          </w:p>
+        </w:tc>
+        <w:tc>
+          <w:tcPr>
+            <w:tcW w:w="4050" w:type="dxa"/>
+          </w:tcPr>
+          <w:p>
+            <w:pPr>
+              <w:rPr>
+                <w:rFonts w:ascii="Times New Roman" w:hAnsi="Times New Roman" w:cs="Times New Roman"/>
+                <w:lang w:val="nl-NL"/>
+              </w:rPr>
+            </w:pPr>
+          </w:p>
+        </w:tc>
+        <w:tc>
+          <w:tcPr>
+            <w:tcW w:w="4865" w:type="dxa"/>
+          </w:tcPr>
+          <w:p>
+            <w:pPr>
+              <w:rPr>
+                <w:rFonts w:ascii="Times New Roman" w:hAnsi="Times New Roman" w:cs="Times New Roman"/>
+                <w:lang w:val="nl-NL"/>
+              </w:rPr>
+            </w:pPr>
+          </w:p>
+        </w:tc>
+      </w:tr>
+      <w:tr>
+        <w:tc>
+          <w:tcPr>
+            <w:tcW w:w="1255" w:type="dxa"/>
+          </w:tcPr>
+          <w:p>
+            <w:pPr>
+              <w:rPr>
+                <w:rFonts w:ascii="Times New Roman" w:hAnsi="Times New Roman" w:cs="Times New Roman"/>
+                <w:lang w:val="nl-NL"/>
+              </w:rPr>
+            </w:pPr>
+            <w:r>
+              <w:rPr>
+                <w:rFonts w:ascii="Times New Roman" w:hAnsi="Times New Roman" w:cs="Times New Roman"/>
+                <w:lang w:val="nl-NL"/>
+              </w:rPr>
+              <w:t>Donderdag</w:t>
+            </w:r>
+          </w:p>
+        </w:tc>
+        <w:tc>
+          <w:tcPr>
+            <w:tcW w:w="720" w:type="dxa"/>
+          </w:tcPr>
+          <w:p>
+            <w:pPr>
+              <w:rPr>
+                <w:rFonts w:ascii="Times New Roman" w:hAnsi="Times New Roman" w:cs="Times New Roman"/>
+                <w:lang w:val="nl-NL"/>
+              </w:rPr>
+            </w:pPr>
+          </w:p>
+        </w:tc>
+        <w:tc>
+          <w:tcPr>
+            <w:tcW w:w="4050" w:type="dxa"/>
+          </w:tcPr>
+          <w:p>
+            <w:pPr>
+              <w:rPr>
+                <w:rFonts w:ascii="Times New Roman" w:hAnsi="Times New Roman" w:cs="Times New Roman"/>
+                <w:lang w:val="nl-NL"/>
+              </w:rPr>
+            </w:pPr>
+          </w:p>
+        </w:tc>
+        <w:tc>
+          <w:tcPr>
+            <w:tcW w:w="4865" w:type="dxa"/>
+          </w:tcPr>
+          <w:p>
+            <w:pPr>
+              <w:rPr>
+                <w:rFonts w:ascii="Times New Roman" w:hAnsi="Times New Roman" w:cs="Times New Roman"/>
+                <w:lang w:val="nl-NL"/>
+              </w:rPr>
+            </w:pPr>
+          </w:p>
+        </w:tc>
+      </w:tr>
+      <w:tr>
+        <w:tc>
+          <w:tcPr>
+            <w:tcW w:w="1255" w:type="dxa"/>
+          </w:tcPr>
+          <w:p>
+            <w:pPr>
+              <w:rPr>
+                <w:rFonts w:ascii="Times New Roman" w:hAnsi="Times New Roman" w:cs="Times New Roman"/>
+                <w:lang w:val="nl-NL"/>
+              </w:rPr>
+            </w:pPr>
+            <w:r>
+              <w:rPr>
+                <w:rFonts w:ascii="Times New Roman" w:hAnsi="Times New Roman" w:cs="Times New Roman"/>
+                <w:lang w:val="nl-NL"/>
+              </w:rPr>
+              <w:t>Vrijdag</w:t>
+            </w:r>
+          </w:p>
+        </w:tc>
+        <w:tc>
+          <w:tcPr>
+            <w:tcW w:w="720" w:type="dxa"/>
+          </w:tcPr>
+          <w:p>
+            <w:pPr>
+              <w:rPr>
+                <w:rFonts w:ascii="Times New Roman" w:hAnsi="Times New Roman" w:cs="Times New Roman"/>
+                <w:lang w:val="nl-NL"/>
+              </w:rPr>
+            </w:pPr>
+          </w:p>
+        </w:tc>
+        <w:tc>
+          <w:tcPr>
+            <w:tcW w:w="4050" w:type="dxa"/>
+          </w:tcPr>
+          <w:p>
+            <w:pPr>
+              <w:rPr>
+                <w:rFonts w:ascii="Times New Roman" w:hAnsi="Times New Roman" w:cs="Times New Roman"/>
+                <w:lang w:val="nl-NL"/>
+              </w:rPr>
+            </w:pPr>
+          </w:p>
+        </w:tc>
+        <w:tc>
+          <w:tcPr>
+            <w:tcW w:w="4865" w:type="dxa"/>
+          </w:tcPr>
+          <w:p>
+            <w:pPr>
+              <w:rPr>
+                <w:rFonts w:ascii="Times New Roman" w:hAnsi="Times New Roman" w:cs="Times New Roman"/>
+                <w:lang w:val="nl-NL"/>
+              </w:rPr>
+            </w:pPr>
+          </w:p>
+        </w:tc>
+      </w:tr>
+      <w:tr>
+        <w:tc>
+          <w:tcPr>
+            <w:tcW w:w="1255" w:type="dxa"/>
+          </w:tcPr>
+          <w:p>
+            <w:pPr>
+              <w:rPr>
+                <w:rFonts w:ascii="Times New Roman" w:hAnsi="Times New Roman" w:cs="Times New Roman"/>
+                <w:lang w:val="nl-NL"/>
+              </w:rPr>
+            </w:pPr>
+            <w:r>
+              <w:rPr>
+                <w:rFonts w:ascii="Times New Roman" w:hAnsi="Times New Roman" w:cs="Times New Roman"/>
+                <w:lang w:val="nl-NL"/>
+              </w:rPr>
+              <w:t>Zaterdag</w:t>
+            </w:r>
+          </w:p>
+        </w:tc>
+        <w:tc>
+          <w:tcPr>
+            <w:tcW w:w="720" w:type="dxa"/>
+          </w:tcPr>
+          <w:p>
+            <w:pPr>
+              <w:rPr>
+                <w:rFonts w:ascii="Times New Roman" w:hAnsi="Times New Roman" w:cs="Times New Roman"/>
+                <w:lang w:val="nl-NL"/>
+              </w:rPr>
+            </w:pPr>
+          </w:p>
+        </w:tc>
+        <w:tc>
+          <w:tcPr>
+            <w:tcW w:w="4050" w:type="dxa"/>
+          </w:tcPr>
+          <w:p>
+            <w:pPr>
+              <w:rPr>
+                <w:rFonts w:ascii="Times New Roman" w:hAnsi="Times New Roman" w:cs="Times New Roman"/>
+                <w:lang w:val="nl-NL"/>
+              </w:rPr>
+            </w:pPr>
+          </w:p>
+        </w:tc>
+        <w:tc>
+          <w:tcPr>
+            <w:tcW w:w="4865" w:type="dxa"/>
+          </w:tcPr>
+          <w:p>
+            <w:pPr>
+              <w:rPr>
+                <w:rFonts w:ascii="Times New Roman" w:hAnsi="Times New Roman" w:cs="Times New Roman"/>
+                <w:lang w:val="nl-NL"/>
+              </w:rPr>
+            </w:pPr>
+          </w:p>
+        </w:tc>
+      </w:tr>
+      <w:tr>
+        <w:tc>
+          <w:tcPr>
+            <w:tcW w:w="1255" w:type="dxa"/>
+          </w:tcPr>
+          <w:p>
+            <w:pPr>
+              <w:rPr>
+                <w:rFonts w:ascii="Times New Roman" w:hAnsi="Times New Roman" w:cs="Times New Roman"/>
+                <w:lang w:val="nl-NL"/>
+              </w:rPr>
+            </w:pPr>
+            <w:r>
+              <w:rPr>
+                <w:rFonts w:ascii="Times New Roman" w:hAnsi="Times New Roman" w:cs="Times New Roman"/>
+                <w:lang w:val="nl-NL"/>
+              </w:rPr>
+              <w:t>Zondag</w:t>
+            </w:r>
+          </w:p>
+        </w:tc>
+        <w:tc>
+          <w:tcPr>
+            <w:tcW w:w="720" w:type="dxa"/>
+          </w:tcPr>
+          <w:p>
+            <w:pPr>
+              <w:rPr>
+                <w:rFonts w:ascii="Times New Roman" w:hAnsi="Times New Roman" w:cs="Times New Roman"/>
+                <w:lang w:val="nl-NL"/>
+              </w:rPr>
+            </w:pPr>
+          </w:p>
+        </w:tc>
+        <w:tc>
+          <w:tcPr>
+            <w:tcW w:w="4050" w:type="dxa"/>
+          </w:tcPr>
+          <w:p>
+            <w:pPr>
+              <w:rPr>
+                <w:rFonts w:ascii="Times New Roman" w:hAnsi="Times New Roman" w:cs="Times New Roman"/>
+                <w:lang w:val="nl-NL"/>
+              </w:rPr>
+            </w:pPr>
+          </w:p>
+        </w:tc>
+        <w:tc>
+          <w:tcPr>
+            <w:tcW w:w="4865" w:type="dxa"/>
+          </w:tcPr>
+          <w:p>
+            <w:pPr>
+              <w:rPr>
+                <w:rFonts w:ascii="Times New Roman" w:hAnsi="Times New Roman" w:cs="Times New Roman"/>
+                <w:lang w:val="nl-NL"/>
+              </w:rPr>
+            </w:pPr>
+          </w:p>
+        </w:tc>
+      </w:tr>
+    </w:tbl>
+    <w:p>
+      <w:pPr>
+        <w:rPr>
+          <w:rFonts w:ascii="Times New Roman" w:hAnsi="Times New Roman" w:cs="Times New Roman"/>
+          <w:lang w:val="nl-NL"/>
+        </w:rPr>
+      </w:pPr>
+    </w:p>
+    <w:tbl>
+      <w:tblPr>
+        <w:tblStyle w:val="TableGrid"/>
+        <w:tblW w:w="10890" w:type="dxa"/>
+        <w:tblInd w:w="-815" w:type="dxa"/>
+        <w:tblLook w:val="04A0" w:firstRow="1" w:lastRow="0" w:firstColumn="1" w:lastColumn="0" w:noHBand="0" w:noVBand="1"/>
+      </w:tblPr>
+      <w:tblGrid>
+        <w:gridCol w:w="1255"/>
+        <w:gridCol w:w="720"/>
+        <w:gridCol w:w="4050"/>
+        <w:gridCol w:w="4865"/>
+      </w:tblGrid>
+      <w:tr>
+        <w:tc>
+          <w:tcPr>
+            <w:tcW w:w="1255" w:type="dxa"/>
+          </w:tcPr>
+          <w:p>
+            <w:pPr>
+              <w:rPr>
+                <w:rFonts w:ascii="Times New Roman" w:hAnsi="Times New Roman" w:cs="Times New Roman"/>
+                <w:b/>
+                <w:lang w:val="nl-NL"/>
+              </w:rPr>
+            </w:pPr>
+            <w:r>
+              <w:rPr>
+                <w:rFonts w:ascii="Times New Roman" w:hAnsi="Times New Roman" w:cs="Times New Roman"/>
+                <w:b/>
+                <w:lang w:val="nl-NL"/>
+              </w:rPr>
+              <w:t>WEEK 14</w:t>
+            </w:r>
+          </w:p>
+        </w:tc>
+        <w:tc>
+          <w:tcPr>
+            <w:tcW w:w="720" w:type="dxa"/>
+          </w:tcPr>
+          <w:p>
+            <w:pPr>
+              <w:rPr>
+                <w:rFonts w:ascii="Times New Roman" w:hAnsi="Times New Roman" w:cs="Times New Roman"/>
+                <w:b/>
+                <w:lang w:val="nl-NL"/>
+              </w:rPr>
+            </w:pPr>
+            <w:r>
+              <w:rPr>
+                <w:rFonts w:ascii="Times New Roman" w:hAnsi="Times New Roman" w:cs="Times New Roman"/>
+                <w:b/>
+                <w:lang w:val="nl-NL"/>
+              </w:rPr>
+              <w:t>Uren</w:t>
+            </w:r>
+          </w:p>
+        </w:tc>
+        <w:tc>
+          <w:tcPr>
+            <w:tcW w:w="4050" w:type="dxa"/>
+          </w:tcPr>
+          <w:p>
+            <w:pPr>
+              <w:rPr>
+                <w:rFonts w:ascii="Times New Roman" w:hAnsi="Times New Roman" w:cs="Times New Roman"/>
+                <w:b/>
+                <w:lang w:val="nl-NL"/>
+              </w:rPr>
+            </w:pPr>
+            <w:r>
+              <w:rPr>
+                <w:rFonts w:ascii="Times New Roman" w:hAnsi="Times New Roman" w:cs="Times New Roman"/>
+                <w:b/>
+                <w:lang w:val="nl-NL"/>
+              </w:rPr>
+              <w:t>FOTO</w:t>
+            </w:r>
+          </w:p>
+        </w:tc>
+        <w:tc>
+          <w:tcPr>
+            <w:tcW w:w="4865" w:type="dxa"/>
+          </w:tcPr>
+          <w:p>
+            <w:pPr>
+              <w:rPr>
+                <w:rFonts w:ascii="Times New Roman" w:hAnsi="Times New Roman" w:cs="Times New Roman"/>
+                <w:b/>
+                <w:lang w:val="nl-NL"/>
+              </w:rPr>
+            </w:pPr>
+            <w:r>
+              <w:rPr>
+                <w:rFonts w:ascii="Times New Roman" w:hAnsi="Times New Roman" w:cs="Times New Roman"/>
+                <w:b/>
+                <w:lang w:val="nl-NL"/>
+              </w:rPr>
+              <w:t>OMSCHRIJVING</w:t>
+            </w:r>
+          </w:p>
+        </w:tc>
+      </w:tr>
+      <w:tr>
+        <w:tc>
+          <w:tcPr>
+            <w:tcW w:w="1255" w:type="dxa"/>
+          </w:tcPr>
+          <w:p>
+            <w:pPr>
+              <w:rPr>
+                <w:rFonts w:ascii="Times New Roman" w:hAnsi="Times New Roman" w:cs="Times New Roman"/>
+                <w:lang w:val="nl-NL"/>
+              </w:rPr>
+            </w:pPr>
+            <w:r>
+              <w:rPr>
+                <w:rFonts w:ascii="Times New Roman" w:hAnsi="Times New Roman" w:cs="Times New Roman"/>
+                <w:lang w:val="nl-NL"/>
+              </w:rPr>
+              <w:t>Maandag</w:t>
+            </w:r>
+          </w:p>
+        </w:tc>
+        <w:tc>
+          <w:tcPr>
+            <w:tcW w:w="720" w:type="dxa"/>
+          </w:tcPr>
+          <w:p>
+            <w:pPr>
+              <w:rPr>
+                <w:rFonts w:ascii="Times New Roman" w:hAnsi="Times New Roman" w:cs="Times New Roman"/>
+                <w:lang w:val="nl-NL"/>
+              </w:rPr>
+            </w:pPr>
+          </w:p>
+        </w:tc>
+        <w:tc>
+          <w:tcPr>
+            <w:tcW w:w="4050" w:type="dxa"/>
+          </w:tcPr>
+          <w:p>
+            <w:pPr>
+              <w:rPr>
+                <w:rFonts w:ascii="Times New Roman" w:hAnsi="Times New Roman" w:cs="Times New Roman"/>
+                <w:lang w:val="nl-NL"/>
+              </w:rPr>
+            </w:pPr>
+          </w:p>
+        </w:tc>
+        <w:tc>
+          <w:tcPr>
+            <w:tcW w:w="4865" w:type="dxa"/>
+          </w:tcPr>
+          <w:p>
+            <w:pPr>
+              <w:rPr>
+                <w:rFonts w:ascii="Times New Roman" w:hAnsi="Times New Roman" w:cs="Times New Roman"/>
+                <w:lang w:val="nl-NL"/>
+              </w:rPr>
+            </w:pPr>
+          </w:p>
+        </w:tc>
+      </w:tr>
+      <w:tr>
+        <w:tc>
+          <w:tcPr>
+            <w:tcW w:w="1255" w:type="dxa"/>
+          </w:tcPr>
+          <w:p>
+            <w:pPr>
+              <w:rPr>
+                <w:rFonts w:ascii="Times New Roman" w:hAnsi="Times New Roman" w:cs="Times New Roman"/>
+                <w:lang w:val="nl-NL"/>
+              </w:rPr>
+            </w:pPr>
+            <w:r>
+              <w:rPr>
+                <w:rFonts w:ascii="Times New Roman" w:hAnsi="Times New Roman" w:cs="Times New Roman"/>
+                <w:lang w:val="nl-NL"/>
+              </w:rPr>
+              <w:t>Dinsdag</w:t>
+            </w:r>
+          </w:p>
+        </w:tc>
+        <w:tc>
+          <w:tcPr>
+            <w:tcW w:w="720" w:type="dxa"/>
+          </w:tcPr>
+          <w:p>
+            <w:pPr>
+              <w:rPr>
+                <w:rFonts w:ascii="Times New Roman" w:hAnsi="Times New Roman" w:cs="Times New Roman"/>
+                <w:lang w:val="nl-NL"/>
+              </w:rPr>
+            </w:pPr>
+          </w:p>
+        </w:tc>
+        <w:tc>
+          <w:tcPr>
+            <w:tcW w:w="4050" w:type="dxa"/>
+          </w:tcPr>
+          <w:p>
+            <w:pPr>
+              <w:rPr>
+                <w:rFonts w:ascii="Times New Roman" w:hAnsi="Times New Roman" w:cs="Times New Roman"/>
+                <w:lang w:val="nl-NL"/>
+              </w:rPr>
+            </w:pPr>
+          </w:p>
+        </w:tc>
+        <w:tc>
+          <w:tcPr>
+            <w:tcW w:w="4865" w:type="dxa"/>
+          </w:tcPr>
+          <w:p>
+            <w:pPr>
+              <w:rPr>
+                <w:rFonts w:ascii="Times New Roman" w:hAnsi="Times New Roman" w:cs="Times New Roman"/>
+                <w:lang w:val="nl-NL"/>
+              </w:rPr>
+            </w:pPr>
+          </w:p>
+        </w:tc>
+      </w:tr>
+      <w:tr>
+        <w:tc>
+          <w:tcPr>
+            <w:tcW w:w="1255" w:type="dxa"/>
+          </w:tcPr>
+          <w:p>
+            <w:pPr>
+              <w:rPr>
+                <w:rFonts w:ascii="Times New Roman" w:hAnsi="Times New Roman" w:cs="Times New Roman"/>
+                <w:lang w:val="nl-NL"/>
+              </w:rPr>
+            </w:pPr>
+            <w:r>
+              <w:rPr>
+                <w:rFonts w:ascii="Times New Roman" w:hAnsi="Times New Roman" w:cs="Times New Roman"/>
+                <w:lang w:val="nl-NL"/>
+              </w:rPr>
+              <w:t>Woensdag</w:t>
+            </w:r>
+          </w:p>
+        </w:tc>
+        <w:tc>
+          <w:tcPr>
+            <w:tcW w:w="720" w:type="dxa"/>
+          </w:tcPr>
+          <w:p>
+            <w:pPr>
+              <w:rPr>
+                <w:rFonts w:ascii="Times New Roman" w:hAnsi="Times New Roman" w:cs="Times New Roman"/>
+                <w:lang w:val="nl-NL"/>
+              </w:rPr>
+            </w:pPr>
+          </w:p>
+        </w:tc>
+        <w:tc>
+          <w:tcPr>
+            <w:tcW w:w="4050" w:type="dxa"/>
+          </w:tcPr>
+          <w:p>
+            <w:pPr>
+              <w:rPr>
+                <w:rFonts w:ascii="Times New Roman" w:hAnsi="Times New Roman" w:cs="Times New Roman"/>
+                <w:lang w:val="nl-NL"/>
+              </w:rPr>
+            </w:pPr>
+          </w:p>
+        </w:tc>
+        <w:tc>
+          <w:tcPr>
+            <w:tcW w:w="4865" w:type="dxa"/>
+          </w:tcPr>
+          <w:p>
+            <w:pPr>
+              <w:rPr>
+                <w:rFonts w:ascii="Times New Roman" w:hAnsi="Times New Roman" w:cs="Times New Roman"/>
+                <w:lang w:val="nl-NL"/>
+              </w:rPr>
+            </w:pPr>
+          </w:p>
+        </w:tc>
+      </w:tr>
+      <w:tr>
+        <w:tc>
+          <w:tcPr>
+            <w:tcW w:w="1255" w:type="dxa"/>
+          </w:tcPr>
+          <w:p>
+            <w:pPr>
+              <w:rPr>
+                <w:rFonts w:ascii="Times New Roman" w:hAnsi="Times New Roman" w:cs="Times New Roman"/>
+                <w:lang w:val="nl-NL"/>
+              </w:rPr>
+            </w:pPr>
+            <w:r>
+              <w:rPr>
+                <w:rFonts w:ascii="Times New Roman" w:hAnsi="Times New Roman" w:cs="Times New Roman"/>
+                <w:lang w:val="nl-NL"/>
+              </w:rPr>
+              <w:t>Donderdag</w:t>
+            </w:r>
+          </w:p>
+        </w:tc>
+        <w:tc>
+          <w:tcPr>
+            <w:tcW w:w="720" w:type="dxa"/>
+          </w:tcPr>
+          <w:p>
+            <w:pPr>
+              <w:rPr>
+                <w:rFonts w:ascii="Times New Roman" w:hAnsi="Times New Roman" w:cs="Times New Roman"/>
+                <w:lang w:val="nl-NL"/>
+              </w:rPr>
+            </w:pPr>
+          </w:p>
+        </w:tc>
+        <w:tc>
+          <w:tcPr>
+            <w:tcW w:w="4050" w:type="dxa"/>
+          </w:tcPr>
+          <w:p>
+            <w:pPr>
+              <w:rPr>
+                <w:rFonts w:ascii="Times New Roman" w:hAnsi="Times New Roman" w:cs="Times New Roman"/>
+                <w:lang w:val="nl-NL"/>
+              </w:rPr>
+            </w:pPr>
+          </w:p>
+        </w:tc>
+        <w:tc>
+          <w:tcPr>
+            <w:tcW w:w="4865" w:type="dxa"/>
+          </w:tcPr>
+          <w:p>
+            <w:pPr>
+              <w:rPr>
+                <w:rFonts w:ascii="Times New Roman" w:hAnsi="Times New Roman" w:cs="Times New Roman"/>
+                <w:lang w:val="nl-NL"/>
+              </w:rPr>
+            </w:pPr>
+          </w:p>
+        </w:tc>
+      </w:tr>
+      <w:tr>
+        <w:tc>
+          <w:tcPr>
+            <w:tcW w:w="1255" w:type="dxa"/>
+          </w:tcPr>
+          <w:p>
+            <w:pPr>
+              <w:rPr>
+                <w:rFonts w:ascii="Times New Roman" w:hAnsi="Times New Roman" w:cs="Times New Roman"/>
+                <w:lang w:val="nl-NL"/>
+              </w:rPr>
+            </w:pPr>
+            <w:r>
+              <w:rPr>
+                <w:rFonts w:ascii="Times New Roman" w:hAnsi="Times New Roman" w:cs="Times New Roman"/>
+                <w:lang w:val="nl-NL"/>
+              </w:rPr>
+              <w:t>Vrijdag</w:t>
+            </w:r>
+          </w:p>
+        </w:tc>
+        <w:tc>
+          <w:tcPr>
+            <w:tcW w:w="720" w:type="dxa"/>
+          </w:tcPr>
+          <w:p>
+            <w:pPr>
+              <w:rPr>
+                <w:rFonts w:ascii="Times New Roman" w:hAnsi="Times New Roman" w:cs="Times New Roman"/>
+                <w:lang w:val="nl-NL"/>
+              </w:rPr>
+            </w:pPr>
+          </w:p>
+        </w:tc>
+        <w:tc>
+          <w:tcPr>
+            <w:tcW w:w="4050" w:type="dxa"/>
+          </w:tcPr>
+          <w:p>
+            <w:pPr>
+              <w:rPr>
+                <w:rFonts w:ascii="Times New Roman" w:hAnsi="Times New Roman" w:cs="Times New Roman"/>
+                <w:lang w:val="nl-NL"/>
+              </w:rPr>
+            </w:pPr>
+          </w:p>
+        </w:tc>
+        <w:tc>
+          <w:tcPr>
+            <w:tcW w:w="4865" w:type="dxa"/>
+          </w:tcPr>
+          <w:p>
+            <w:pPr>
+              <w:rPr>
+                <w:rFonts w:ascii="Times New Roman" w:hAnsi="Times New Roman" w:cs="Times New Roman"/>
+                <w:lang w:val="nl-NL"/>
+              </w:rPr>
+            </w:pPr>
+          </w:p>
+        </w:tc>
+      </w:tr>
+      <w:tr>
+        <w:tc>
+          <w:tcPr>
+            <w:tcW w:w="1255" w:type="dxa"/>
+          </w:tcPr>
+          <w:p>
+            <w:pPr>
+              <w:rPr>
+                <w:rFonts w:ascii="Times New Roman" w:hAnsi="Times New Roman" w:cs="Times New Roman"/>
+                <w:lang w:val="nl-NL"/>
+              </w:rPr>
+            </w:pPr>
+            <w:r>
+              <w:rPr>
+                <w:rFonts w:ascii="Times New Roman" w:hAnsi="Times New Roman" w:cs="Times New Roman"/>
+                <w:lang w:val="nl-NL"/>
+              </w:rPr>
+              <w:t>Zaterdag</w:t>
+            </w:r>
+          </w:p>
+        </w:tc>
+        <w:tc>
+          <w:tcPr>
+            <w:tcW w:w="720" w:type="dxa"/>
+          </w:tcPr>
+          <w:p>
+            <w:pPr>
+              <w:rPr>
+                <w:rFonts w:ascii="Times New Roman" w:hAnsi="Times New Roman" w:cs="Times New Roman"/>
+                <w:lang w:val="nl-NL"/>
+              </w:rPr>
+            </w:pPr>
+          </w:p>
+        </w:tc>
+        <w:tc>
+          <w:tcPr>
+            <w:tcW w:w="4050" w:type="dxa"/>
+          </w:tcPr>
+          <w:p>
+            <w:pPr>
+              <w:rPr>
+                <w:rFonts w:ascii="Times New Roman" w:hAnsi="Times New Roman" w:cs="Times New Roman"/>
+                <w:lang w:val="nl-NL"/>
+              </w:rPr>
+            </w:pPr>
+          </w:p>
+        </w:tc>
+        <w:tc>
+          <w:tcPr>
+            <w:tcW w:w="4865" w:type="dxa"/>
+          </w:tcPr>
+          <w:p>
+            <w:pPr>
+              <w:rPr>
+                <w:rFonts w:ascii="Times New Roman" w:hAnsi="Times New Roman" w:cs="Times New Roman"/>
+                <w:lang w:val="nl-NL"/>
+              </w:rPr>
+            </w:pPr>
+          </w:p>
+        </w:tc>
+      </w:tr>
+      <w:tr>
+        <w:tc>
+          <w:tcPr>
+            <w:tcW w:w="1255" w:type="dxa"/>
+          </w:tcPr>
+          <w:p>
+            <w:pPr>
+              <w:rPr>
+                <w:rFonts w:ascii="Times New Roman" w:hAnsi="Times New Roman" w:cs="Times New Roman"/>
+                <w:lang w:val="nl-NL"/>
+              </w:rPr>
+            </w:pPr>
+            <w:r>
+              <w:rPr>
+                <w:rFonts w:ascii="Times New Roman" w:hAnsi="Times New Roman" w:cs="Times New Roman"/>
+                <w:lang w:val="nl-NL"/>
+              </w:rPr>
+              <w:t>Zondag</w:t>
+            </w:r>
+          </w:p>
+        </w:tc>
+        <w:tc>
+          <w:tcPr>
+            <w:tcW w:w="720" w:type="dxa"/>
+          </w:tcPr>
+          <w:p>
+            <w:pPr>
+              <w:rPr>
+                <w:rFonts w:ascii="Times New Roman" w:hAnsi="Times New Roman" w:cs="Times New Roman"/>
+                <w:lang w:val="nl-NL"/>
+              </w:rPr>
+            </w:pPr>
+          </w:p>
+        </w:tc>
+        <w:tc>
+          <w:tcPr>
+            <w:tcW w:w="4050" w:type="dxa"/>
+          </w:tcPr>
+          <w:p>
+            <w:pPr>
+              <w:rPr>
+                <w:rFonts w:ascii="Times New Roman" w:hAnsi="Times New Roman" w:cs="Times New Roman"/>
+                <w:lang w:val="nl-NL"/>
+              </w:rPr>
+            </w:pPr>
+          </w:p>
+        </w:tc>
+        <w:tc>
+          <w:tcPr>
+            <w:tcW w:w="4865" w:type="dxa"/>
+          </w:tcPr>
+          <w:p>
+            <w:pPr>
+              <w:rPr>
+                <w:rFonts w:ascii="Times New Roman" w:hAnsi="Times New Roman" w:cs="Times New Roman"/>
+                <w:lang w:val="nl-NL"/>
+              </w:rPr>
+            </w:pPr>
+          </w:p>
+        </w:tc>
+      </w:tr>
+    </w:tbl>
+    <w:p>
+      <w:pPr>
+        <w:rPr>
+          <w:rFonts w:ascii="Times New Roman" w:hAnsi="Times New Roman" w:cs="Times New Roman"/>
+          <w:lang w:val="nl-NL"/>
+        </w:rPr>
+      </w:pPr>
+    </w:p>
+    <w:tbl>
+      <w:tblPr>
+        <w:tblStyle w:val="TableGrid"/>
+        <w:tblW w:w="10890" w:type="dxa"/>
+        <w:tblInd w:w="-815" w:type="dxa"/>
+        <w:tblLook w:val="04A0" w:firstRow="1" w:lastRow="0" w:firstColumn="1" w:lastColumn="0" w:noHBand="0" w:noVBand="1"/>
+      </w:tblPr>
+      <w:tblGrid>
+        <w:gridCol w:w="1255"/>
+        <w:gridCol w:w="720"/>
+        <w:gridCol w:w="4050"/>
+        <w:gridCol w:w="4865"/>
+      </w:tblGrid>
+      <w:tr>
+        <w:tc>
+          <w:tcPr>
+            <w:tcW w:w="1255" w:type="dxa"/>
+          </w:tcPr>
+          <w:p>
+            <w:pPr>
+              <w:rPr>
+                <w:rFonts w:ascii="Times New Roman" w:hAnsi="Times New Roman" w:cs="Times New Roman"/>
+                <w:b/>
+                <w:lang w:val="nl-NL"/>
+              </w:rPr>
+            </w:pPr>
+            <w:r>
+              <w:rPr>
+                <w:rFonts w:ascii="Times New Roman" w:hAnsi="Times New Roman" w:cs="Times New Roman"/>
+                <w:b/>
+                <w:lang w:val="nl-NL"/>
+              </w:rPr>
+              <w:t>WEEK 15</w:t>
+            </w:r>
+          </w:p>
+        </w:tc>
+        <w:tc>
+          <w:tcPr>
+            <w:tcW w:w="720" w:type="dxa"/>
+          </w:tcPr>
+          <w:p>
+            <w:pPr>
+              <w:rPr>
+                <w:rFonts w:ascii="Times New Roman" w:hAnsi="Times New Roman" w:cs="Times New Roman"/>
+                <w:b/>
+                <w:lang w:val="nl-NL"/>
+              </w:rPr>
+            </w:pPr>
+            <w:r>
+              <w:rPr>
+                <w:rFonts w:ascii="Times New Roman" w:hAnsi="Times New Roman" w:cs="Times New Roman"/>
+                <w:b/>
+                <w:lang w:val="nl-NL"/>
+              </w:rPr>
+              <w:t>Uren</w:t>
+            </w:r>
+          </w:p>
+        </w:tc>
+        <w:tc>
+          <w:tcPr>
+            <w:tcW w:w="4050" w:type="dxa"/>
+          </w:tcPr>
+          <w:p>
+            <w:pPr>
+              <w:rPr>
+                <w:rFonts w:ascii="Times New Roman" w:hAnsi="Times New Roman" w:cs="Times New Roman"/>
+                <w:b/>
+                <w:lang w:val="nl-NL"/>
+              </w:rPr>
+            </w:pPr>
+            <w:r>
+              <w:rPr>
+                <w:rFonts w:ascii="Times New Roman" w:hAnsi="Times New Roman" w:cs="Times New Roman"/>
+                <w:b/>
+                <w:lang w:val="nl-NL"/>
+              </w:rPr>
+              <w:t>FOTO</w:t>
+            </w:r>
+          </w:p>
+        </w:tc>
+        <w:tc>
+          <w:tcPr>
+            <w:tcW w:w="4865" w:type="dxa"/>
+          </w:tcPr>
+          <w:p>
+            <w:pPr>
+              <w:rPr>
+                <w:rFonts w:ascii="Times New Roman" w:hAnsi="Times New Roman" w:cs="Times New Roman"/>
+                <w:b/>
+                <w:lang w:val="nl-NL"/>
+              </w:rPr>
+            </w:pPr>
+            <w:r>
+              <w:rPr>
+                <w:rFonts w:ascii="Times New Roman" w:hAnsi="Times New Roman" w:cs="Times New Roman"/>
+                <w:b/>
+                <w:lang w:val="nl-NL"/>
+              </w:rPr>
+              <w:t>OMSCHRIJVING</w:t>
+            </w:r>
+          </w:p>
+        </w:tc>
+      </w:tr>
+      <w:tr>
+        <w:tc>
+          <w:tcPr>
+            <w:tcW w:w="1255" w:type="dxa"/>
+          </w:tcPr>
+          <w:p>
+            <w:pPr>
+              <w:rPr>
+                <w:rFonts w:ascii="Times New Roman" w:hAnsi="Times New Roman" w:cs="Times New Roman"/>
+                <w:lang w:val="nl-NL"/>
+              </w:rPr>
+            </w:pPr>
+            <w:r>
+              <w:rPr>
+                <w:rFonts w:ascii="Times New Roman" w:hAnsi="Times New Roman" w:cs="Times New Roman"/>
+                <w:lang w:val="nl-NL"/>
+              </w:rPr>
+              <w:t>Maandag</w:t>
+            </w:r>
+          </w:p>
+        </w:tc>
+        <w:tc>
+          <w:tcPr>
+            <w:tcW w:w="720" w:type="dxa"/>
+          </w:tcPr>
+          <w:p>
+            <w:pPr>
+              <w:rPr>
+                <w:rFonts w:ascii="Times New Roman" w:hAnsi="Times New Roman" w:cs="Times New Roman"/>
+                <w:lang w:val="nl-NL"/>
+              </w:rPr>
+            </w:pPr>
+          </w:p>
+        </w:tc>
+        <w:tc>
+          <w:tcPr>
+            <w:tcW w:w="4050" w:type="dxa"/>
+          </w:tcPr>
+          <w:p>
+            <w:pPr>
+              <w:rPr>
+                <w:rFonts w:ascii="Times New Roman" w:hAnsi="Times New Roman" w:cs="Times New Roman"/>
+                <w:lang w:val="nl-NL"/>
+              </w:rPr>
+            </w:pPr>
+          </w:p>
+        </w:tc>
+        <w:tc>
+          <w:tcPr>
+            <w:tcW w:w="4865" w:type="dxa"/>
+          </w:tcPr>
+          <w:p>
+            <w:pPr>
+              <w:rPr>
+                <w:rFonts w:ascii="Times New Roman" w:hAnsi="Times New Roman" w:cs="Times New Roman"/>
+                <w:lang w:val="nl-NL"/>
+              </w:rPr>
+            </w:pPr>
+          </w:p>
+        </w:tc>
+      </w:tr>
+      <w:tr>
+        <w:tc>
+          <w:tcPr>
+            <w:tcW w:w="1255" w:type="dxa"/>
+          </w:tcPr>
+          <w:p>
+            <w:pPr>
+              <w:rPr>
+                <w:rFonts w:ascii="Times New Roman" w:hAnsi="Times New Roman" w:cs="Times New Roman"/>
+                <w:lang w:val="nl-NL"/>
+              </w:rPr>
+            </w:pPr>
+            <w:r>
+              <w:rPr>
+                <w:rFonts w:ascii="Times New Roman" w:hAnsi="Times New Roman" w:cs="Times New Roman"/>
+                <w:lang w:val="nl-NL"/>
+              </w:rPr>
+              <w:t>Dinsdag</w:t>
+            </w:r>
+          </w:p>
+        </w:tc>
+        <w:tc>
+          <w:tcPr>
+            <w:tcW w:w="720" w:type="dxa"/>
+          </w:tcPr>
+          <w:p>
+            <w:pPr>
+              <w:rPr>
+                <w:rFonts w:ascii="Times New Roman" w:hAnsi="Times New Roman" w:cs="Times New Roman"/>
+                <w:lang w:val="nl-NL"/>
+              </w:rPr>
+            </w:pPr>
+          </w:p>
+        </w:tc>
+        <w:tc>
+          <w:tcPr>
+            <w:tcW w:w="4050" w:type="dxa"/>
+          </w:tcPr>
+          <w:p>
+            <w:pPr>
+              <w:rPr>
+                <w:rFonts w:ascii="Times New Roman" w:hAnsi="Times New Roman" w:cs="Times New Roman"/>
+                <w:lang w:val="nl-NL"/>
+              </w:rPr>
+            </w:pPr>
+          </w:p>
+        </w:tc>
+        <w:tc>
+          <w:tcPr>
+            <w:tcW w:w="4865" w:type="dxa"/>
+          </w:tcPr>
+          <w:p>
+            <w:pPr>
+              <w:rPr>
+                <w:rFonts w:ascii="Times New Roman" w:hAnsi="Times New Roman" w:cs="Times New Roman"/>
+                <w:lang w:val="nl-NL"/>
+              </w:rPr>
+            </w:pPr>
+          </w:p>
+        </w:tc>
+      </w:tr>
+      <w:tr>
+        <w:tc>
+          <w:tcPr>
+            <w:tcW w:w="1255" w:type="dxa"/>
+          </w:tcPr>
+          <w:p>
+            <w:pPr>
+              <w:rPr>
+                <w:rFonts w:ascii="Times New Roman" w:hAnsi="Times New Roman" w:cs="Times New Roman"/>
+                <w:lang w:val="nl-NL"/>
+              </w:rPr>
+            </w:pPr>
+            <w:r>
+              <w:rPr>
+                <w:rFonts w:ascii="Times New Roman" w:hAnsi="Times New Roman" w:cs="Times New Roman"/>
+                <w:lang w:val="nl-NL"/>
+              </w:rPr>
+              <w:lastRenderedPageBreak/>
+              <w:t>Woensdag</w:t>
+            </w:r>
+          </w:p>
+        </w:tc>
+        <w:tc>
+          <w:tcPr>
+            <w:tcW w:w="720" w:type="dxa"/>
+          </w:tcPr>
+          <w:p>
+            <w:pPr>
+              <w:rPr>
+                <w:rFonts w:ascii="Times New Roman" w:hAnsi="Times New Roman" w:cs="Times New Roman"/>
+                <w:lang w:val="nl-NL"/>
+              </w:rPr>
+            </w:pPr>
+          </w:p>
+        </w:tc>
+        <w:tc>
+          <w:tcPr>
+            <w:tcW w:w="4050" w:type="dxa"/>
+          </w:tcPr>
+          <w:p>
+            <w:pPr>
+              <w:rPr>
+                <w:rFonts w:ascii="Times New Roman" w:hAnsi="Times New Roman" w:cs="Times New Roman"/>
+                <w:lang w:val="nl-NL"/>
+              </w:rPr>
+            </w:pPr>
+          </w:p>
+        </w:tc>
+        <w:tc>
+          <w:tcPr>
+            <w:tcW w:w="4865" w:type="dxa"/>
+          </w:tcPr>
+          <w:p>
+            <w:pPr>
+              <w:rPr>
+                <w:rFonts w:ascii="Times New Roman" w:hAnsi="Times New Roman" w:cs="Times New Roman"/>
+                <w:lang w:val="nl-NL"/>
+              </w:rPr>
+            </w:pPr>
+          </w:p>
+        </w:tc>
+      </w:tr>
+      <w:tr>
+        <w:tc>
+          <w:tcPr>
+            <w:tcW w:w="1255" w:type="dxa"/>
+          </w:tcPr>
+          <w:p>
+            <w:pPr>
+              <w:rPr>
+                <w:rFonts w:ascii="Times New Roman" w:hAnsi="Times New Roman" w:cs="Times New Roman"/>
+                <w:lang w:val="nl-NL"/>
+              </w:rPr>
+            </w:pPr>
+            <w:r>
+              <w:rPr>
+                <w:rFonts w:ascii="Times New Roman" w:hAnsi="Times New Roman" w:cs="Times New Roman"/>
+                <w:lang w:val="nl-NL"/>
+              </w:rPr>
+              <w:t>Donderdag</w:t>
+            </w:r>
+          </w:p>
+        </w:tc>
+        <w:tc>
+          <w:tcPr>
+            <w:tcW w:w="720" w:type="dxa"/>
+          </w:tcPr>
+          <w:p>
+            <w:pPr>
+              <w:rPr>
+                <w:rFonts w:ascii="Times New Roman" w:hAnsi="Times New Roman" w:cs="Times New Roman"/>
+                <w:lang w:val="nl-NL"/>
+              </w:rPr>
+            </w:pPr>
+          </w:p>
+        </w:tc>
+        <w:tc>
+          <w:tcPr>
+            <w:tcW w:w="4050" w:type="dxa"/>
+          </w:tcPr>
+          <w:p>
+            <w:pPr>
+              <w:rPr>
+                <w:rFonts w:ascii="Times New Roman" w:hAnsi="Times New Roman" w:cs="Times New Roman"/>
+                <w:lang w:val="nl-NL"/>
+              </w:rPr>
+            </w:pPr>
+          </w:p>
+        </w:tc>
+        <w:tc>
+          <w:tcPr>
+            <w:tcW w:w="4865" w:type="dxa"/>
+          </w:tcPr>
+          <w:p>
+            <w:pPr>
+              <w:rPr>
+                <w:rFonts w:ascii="Times New Roman" w:hAnsi="Times New Roman" w:cs="Times New Roman"/>
+                <w:lang w:val="nl-NL"/>
+              </w:rPr>
+            </w:pPr>
+          </w:p>
+        </w:tc>
+      </w:tr>
+      <w:tr>
+        <w:tc>
+          <w:tcPr>
+            <w:tcW w:w="1255" w:type="dxa"/>
+          </w:tcPr>
+          <w:p>
+            <w:pPr>
+              <w:rPr>
+                <w:rFonts w:ascii="Times New Roman" w:hAnsi="Times New Roman" w:cs="Times New Roman"/>
+                <w:lang w:val="nl-NL"/>
+              </w:rPr>
+            </w:pPr>
+            <w:r>
+              <w:rPr>
+                <w:rFonts w:ascii="Times New Roman" w:hAnsi="Times New Roman" w:cs="Times New Roman"/>
+                <w:lang w:val="nl-NL"/>
+              </w:rPr>
+              <w:t>Vrijdag</w:t>
+            </w:r>
+          </w:p>
+        </w:tc>
+        <w:tc>
+          <w:tcPr>
+            <w:tcW w:w="720" w:type="dxa"/>
+          </w:tcPr>
+          <w:p>
+            <w:pPr>
+              <w:rPr>
+                <w:rFonts w:ascii="Times New Roman" w:hAnsi="Times New Roman" w:cs="Times New Roman"/>
+                <w:lang w:val="nl-NL"/>
+              </w:rPr>
+            </w:pPr>
+          </w:p>
+        </w:tc>
+        <w:tc>
+          <w:tcPr>
+            <w:tcW w:w="4050" w:type="dxa"/>
+          </w:tcPr>
+          <w:p>
+            <w:pPr>
+              <w:rPr>
+                <w:rFonts w:ascii="Times New Roman" w:hAnsi="Times New Roman" w:cs="Times New Roman"/>
+                <w:lang w:val="nl-NL"/>
+              </w:rPr>
+            </w:pPr>
+          </w:p>
+        </w:tc>
+        <w:tc>
+          <w:tcPr>
+            <w:tcW w:w="4865" w:type="dxa"/>
+          </w:tcPr>
+          <w:p>
+            <w:pPr>
+              <w:rPr>
+                <w:rFonts w:ascii="Times New Roman" w:hAnsi="Times New Roman" w:cs="Times New Roman"/>
+                <w:lang w:val="nl-NL"/>
+              </w:rPr>
+            </w:pPr>
+          </w:p>
+        </w:tc>
+      </w:tr>
+      <w:tr>
+        <w:tc>
+          <w:tcPr>
+            <w:tcW w:w="1255" w:type="dxa"/>
+          </w:tcPr>
+          <w:p>
+            <w:pPr>
+              <w:rPr>
+                <w:rFonts w:ascii="Times New Roman" w:hAnsi="Times New Roman" w:cs="Times New Roman"/>
+                <w:lang w:val="nl-NL"/>
+              </w:rPr>
+            </w:pPr>
+            <w:r>
+              <w:rPr>
+                <w:rFonts w:ascii="Times New Roman" w:hAnsi="Times New Roman" w:cs="Times New Roman"/>
+                <w:lang w:val="nl-NL"/>
+              </w:rPr>
+              <w:t>Zaterdag</w:t>
+            </w:r>
+          </w:p>
+        </w:tc>
+        <w:tc>
+          <w:tcPr>
+            <w:tcW w:w="720" w:type="dxa"/>
+          </w:tcPr>
+          <w:p>
+            <w:pPr>
+              <w:rPr>
+                <w:rFonts w:ascii="Times New Roman" w:hAnsi="Times New Roman" w:cs="Times New Roman"/>
+                <w:lang w:val="nl-NL"/>
+              </w:rPr>
+            </w:pPr>
+          </w:p>
+        </w:tc>
+        <w:tc>
+          <w:tcPr>
+            <w:tcW w:w="4050" w:type="dxa"/>
+          </w:tcPr>
+          <w:p>
+            <w:pPr>
+              <w:rPr>
+                <w:rFonts w:ascii="Times New Roman" w:hAnsi="Times New Roman" w:cs="Times New Roman"/>
+                <w:lang w:val="nl-NL"/>
+              </w:rPr>
+            </w:pPr>
+          </w:p>
+        </w:tc>
+        <w:tc>
+          <w:tcPr>
+            <w:tcW w:w="4865" w:type="dxa"/>
+          </w:tcPr>
+          <w:p>
+            <w:pPr>
+              <w:rPr>
+                <w:rFonts w:ascii="Times New Roman" w:hAnsi="Times New Roman" w:cs="Times New Roman"/>
+                <w:lang w:val="nl-NL"/>
+              </w:rPr>
+            </w:pPr>
+          </w:p>
+        </w:tc>
+      </w:tr>
+      <w:tr>
+        <w:tc>
+          <w:tcPr>
+            <w:tcW w:w="1255" w:type="dxa"/>
+          </w:tcPr>
+          <w:p>
+            <w:pPr>
+              <w:rPr>
+                <w:rFonts w:ascii="Times New Roman" w:hAnsi="Times New Roman" w:cs="Times New Roman"/>
+                <w:lang w:val="nl-NL"/>
+              </w:rPr>
+            </w:pPr>
+            <w:r>
+              <w:rPr>
+                <w:rFonts w:ascii="Times New Roman" w:hAnsi="Times New Roman" w:cs="Times New Roman"/>
+                <w:lang w:val="nl-NL"/>
+              </w:rPr>
+              <w:t>Zondag</w:t>
+            </w:r>
+          </w:p>
+        </w:tc>
+        <w:tc>
+          <w:tcPr>
+            <w:tcW w:w="720" w:type="dxa"/>
+          </w:tcPr>
+          <w:p>
+            <w:pPr>
+              <w:rPr>
+                <w:rFonts w:ascii="Times New Roman" w:hAnsi="Times New Roman" w:cs="Times New Roman"/>
+                <w:lang w:val="nl-NL"/>
+              </w:rPr>
+            </w:pPr>
+          </w:p>
+        </w:tc>
+        <w:tc>
+          <w:tcPr>
+            <w:tcW w:w="4050" w:type="dxa"/>
+          </w:tcPr>
+          <w:p>
+            <w:pPr>
+              <w:rPr>
+                <w:rFonts w:ascii="Times New Roman" w:hAnsi="Times New Roman" w:cs="Times New Roman"/>
+                <w:lang w:val="nl-NL"/>
+              </w:rPr>
+            </w:pPr>
+          </w:p>
+        </w:tc>
+        <w:tc>
+          <w:tcPr>
+            <w:tcW w:w="4865" w:type="dxa"/>
+          </w:tcPr>
+          <w:p>
+            <w:pPr>
+              <w:rPr>
+                <w:rFonts w:ascii="Times New Roman" w:hAnsi="Times New Roman" w:cs="Times New Roman"/>
+                <w:lang w:val="nl-NL"/>
+              </w:rPr>
+            </w:pPr>
+          </w:p>
+        </w:tc>
+      </w:tr>
+    </w:tbl>
+    <w:p>
+      <w:pPr>
+        <w:rPr>
+          <w:rFonts w:ascii="Times New Roman" w:hAnsi="Times New Roman" w:cs="Times New Roman"/>
+          <w:lang w:val="nl-NL"/>
+        </w:rPr>
+      </w:pPr>
+    </w:p>
     <w:sectPr>
-      <w:pgSz w:w="12240" w:h="15840" w:orient="portrait"/>
+      <w:pgSz w:w="12240" w:h="15840"/>
       <w:pgMar w:top="1440" w:right="1440" w:bottom="1440" w:left="1440" w:header="720" w:footer="720" w:gutter="0"/>
       <w:cols w:space="720"/>
       <w:docGrid w:linePitch="360"/>
@@ -5584,7 +8287,7 @@
   <w:docDefaults>
     <w:rPrDefault>
       <w:rPr>
-        <w:rFonts w:asciiTheme="minorHAnsi" w:hAnsiTheme="minorHAnsi" w:eastAsiaTheme="minorEastAsia" w:cstheme="minorBidi"/>
+        <w:rFonts w:asciiTheme="minorHAnsi" w:eastAsiaTheme="minorEastAsia" w:hAnsiTheme="minorHAnsi" w:cstheme="minorBidi"/>
         <w:sz w:val="22"/>
         <w:szCs w:val="22"/>
         <w:lang w:val="en-US" w:eastAsia="zh-CN" w:bidi="ar-SA"/>
@@ -5599,14 +8302,14 @@
   <w:latentStyles w:defLockedState="0" w:defUIPriority="99" w:defSemiHidden="0" w:defUnhideWhenUsed="0" w:defQFormat="0" w:count="375">
     <w:lsdException w:name="Normal" w:uiPriority="0" w:qFormat="1"/>
     <w:lsdException w:name="heading 1" w:uiPriority="9" w:qFormat="1"/>
-    <w:lsdException w:name="heading 2" w:uiPriority="9" w:semiHidden="1" w:unhideWhenUsed="1" w:qFormat="1"/>
-    <w:lsdException w:name="heading 3" w:uiPriority="9" w:semiHidden="1" w:unhideWhenUsed="1" w:qFormat="1"/>
-    <w:lsdException w:name="heading 4" w:uiPriority="9" w:semiHidden="1" w:unhideWhenUsed="1" w:qFormat="1"/>
-    <w:lsdException w:name="heading 5" w:uiPriority="9" w:semiHidden="1" w:unhideWhenUsed="1" w:qFormat="1"/>
-    <w:lsdException w:name="heading 6" w:uiPriority="9" w:semiHidden="1" w:unhideWhenUsed="1" w:qFormat="1"/>
-    <w:lsdException w:name="heading 7" w:uiPriority="9" w:semiHidden="1" w:unhideWhenUsed="1" w:qFormat="1"/>
-    <w:lsdException w:name="heading 8" w:uiPriority="9" w:semiHidden="1" w:unhideWhenUsed="1" w:qFormat="1"/>
-    <w:lsdException w:name="heading 9" w:uiPriority="9" w:semiHidden="1" w:unhideWhenUsed="1" w:qFormat="1"/>
+    <w:lsdException w:name="heading 2" w:semiHidden="1" w:uiPriority="9" w:unhideWhenUsed="1" w:qFormat="1"/>
+    <w:lsdException w:name="heading 3" w:semiHidden="1" w:uiPriority="9" w:unhideWhenUsed="1" w:qFormat="1"/>
+    <w:lsdException w:name="heading 4" w:semiHidden="1" w:uiPriority="9" w:unhideWhenUsed="1" w:qFormat="1"/>
+    <w:lsdException w:name="heading 5" w:semiHidden="1" w:uiPriority="9" w:unhideWhenUsed="1" w:qFormat="1"/>
+    <w:lsdException w:name="heading 6" w:semiHidden="1" w:uiPriority="9" w:unhideWhenUsed="1" w:qFormat="1"/>
+    <w:lsdException w:name="heading 7" w:semiHidden="1" w:uiPriority="9" w:unhideWhenUsed="1" w:qFormat="1"/>
+    <w:lsdException w:name="heading 8" w:semiHidden="1" w:uiPriority="9" w:unhideWhenUsed="1" w:qFormat="1"/>
+    <w:lsdException w:name="heading 9" w:semiHidden="1" w:uiPriority="9" w:unhideWhenUsed="1" w:qFormat="1"/>
     <w:lsdException w:name="index 1" w:semiHidden="1" w:unhideWhenUsed="1"/>
     <w:lsdException w:name="index 2" w:semiHidden="1" w:unhideWhenUsed="1"/>
     <w:lsdException w:name="index 3" w:semiHidden="1" w:unhideWhenUsed="1"/>
@@ -5616,22 +8319,22 @@
     <w:lsdException w:name="index 7" w:semiHidden="1" w:unhideWhenUsed="1"/>
     <w:lsdException w:name="index 8" w:semiHidden="1" w:unhideWhenUsed="1"/>
     <w:lsdException w:name="index 9" w:semiHidden="1" w:unhideWhenUsed="1"/>
-    <w:lsdException w:name="toc 1" w:uiPriority="39" w:semiHidden="1" w:unhideWhenUsed="1"/>
-    <w:lsdException w:name="toc 2" w:uiPriority="39" w:semiHidden="1" w:unhideWhenUsed="1"/>
-    <w:lsdException w:name="toc 3" w:uiPriority="39" w:semiHidden="1" w:unhideWhenUsed="1"/>
-    <w:lsdException w:name="toc 4" w:uiPriority="39" w:semiHidden="1" w:unhideWhenUsed="1"/>
-    <w:lsdException w:name="toc 5" w:uiPriority="39" w:semiHidden="1" w:unhideWhenUsed="1"/>
-    <w:lsdException w:name="toc 6" w:uiPriority="39" w:semiHidden="1" w:unhideWhenUsed="1"/>
-    <w:lsdException w:name="toc 7" w:uiPriority="39" w:semiHidden="1" w:unhideWhenUsed="1"/>
-    <w:lsdException w:name="toc 8" w:uiPriority="39" w:semiHidden="1" w:unhideWhenUsed="1"/>
-    <w:lsdException w:name="toc 9" w:uiPriority="39" w:semiHidden="1" w:unhideWhenUsed="1"/>
+    <w:lsdException w:name="toc 1" w:semiHidden="1" w:uiPriority="39" w:unhideWhenUsed="1"/>
+    <w:lsdException w:name="toc 2" w:semiHidden="1" w:uiPriority="39" w:unhideWhenUsed="1"/>
+    <w:lsdException w:name="toc 3" w:semiHidden="1" w:uiPriority="39" w:unhideWhenUsed="1"/>
+    <w:lsdException w:name="toc 4" w:semiHidden="1" w:uiPriority="39" w:unhideWhenUsed="1"/>
+    <w:lsdException w:name="toc 5" w:semiHidden="1" w:uiPriority="39" w:unhideWhenUsed="1"/>
+    <w:lsdException w:name="toc 6" w:semiHidden="1" w:uiPriority="39" w:unhideWhenUsed="1"/>
+    <w:lsdException w:name="toc 7" w:semiHidden="1" w:uiPriority="39" w:unhideWhenUsed="1"/>
+    <w:lsdException w:name="toc 8" w:semiHidden="1" w:uiPriority="39" w:unhideWhenUsed="1"/>
+    <w:lsdException w:name="toc 9" w:semiHidden="1" w:uiPriority="39" w:unhideWhenUsed="1"/>
     <w:lsdException w:name="Normal Indent" w:semiHidden="1" w:unhideWhenUsed="1"/>
     <w:lsdException w:name="footnote text" w:semiHidden="1" w:unhideWhenUsed="1"/>
     <w:lsdException w:name="annotation text" w:semiHidden="1" w:unhideWhenUsed="1"/>
     <w:lsdException w:name="header" w:semiHidden="1" w:unhideWhenUsed="1"/>
     <w:lsdException w:name="footer" w:semiHidden="1" w:unhideWhenUsed="1"/>
     <w:lsdException w:name="index heading" w:semiHidden="1" w:unhideWhenUsed="1"/>
-    <w:lsdException w:name="caption" w:uiPriority="35" w:semiHidden="1" w:unhideWhenUsed="1" w:qFormat="1"/>
+    <w:lsdException w:name="caption" w:semiHidden="1" w:uiPriority="35" w:unhideWhenUsed="1" w:qFormat="1"/>
     <w:lsdException w:name="table of figures" w:semiHidden="1" w:unhideWhenUsed="1"/>
     <w:lsdException w:name="envelope address" w:semiHidden="1" w:unhideWhenUsed="1"/>
     <w:lsdException w:name="envelope return" w:semiHidden="1" w:unhideWhenUsed="1"/>
@@ -5662,7 +8365,7 @@
     <w:lsdException w:name="Title" w:uiPriority="10" w:qFormat="1"/>
     <w:lsdException w:name="Closing" w:semiHidden="1" w:unhideWhenUsed="1"/>
     <w:lsdException w:name="Signature" w:semiHidden="1" w:unhideWhenUsed="1"/>
-    <w:lsdException w:name="Default Paragraph Font" w:uiPriority="1" w:semiHidden="1" w:unhideWhenUsed="1"/>
+    <w:lsdException w:name="Default Paragraph Font" w:semiHidden="1" w:uiPriority="1" w:unhideWhenUsed="1"/>
     <w:lsdException w:name="Body Text" w:semiHidden="1" w:unhideWhenUsed="1"/>
     <w:lsdException w:name="Body Text Indent" w:semiHidden="1" w:unhideWhenUsed="1"/>
     <w:lsdException w:name="List Continue" w:semiHidden="1" w:unhideWhenUsed="1"/>
@@ -5862,8 +8565,8 @@
     <w:lsdException w:name="Subtle Reference" w:uiPriority="31" w:qFormat="1"/>
     <w:lsdException w:name="Intense Reference" w:uiPriority="32" w:qFormat="1"/>
     <w:lsdException w:name="Book Title" w:uiPriority="33" w:qFormat="1"/>
-    <w:lsdException w:name="Bibliography" w:uiPriority="37" w:semiHidden="1" w:unhideWhenUsed="1"/>
-    <w:lsdException w:name="TOC Heading" w:uiPriority="39" w:semiHidden="1" w:unhideWhenUsed="1" w:qFormat="1"/>
+    <w:lsdException w:name="Bibliography" w:semiHidden="1" w:uiPriority="37" w:unhideWhenUsed="1"/>
+    <w:lsdException w:name="TOC Heading" w:semiHidden="1" w:uiPriority="39" w:unhideWhenUsed="1" w:qFormat="1"/>
     <w:lsdException w:name="Plain Table 1" w:uiPriority="41"/>
     <w:lsdException w:name="Plain Table 2" w:uiPriority="42"/>
     <w:lsdException w:name="Plain Table 3" w:uiPriority="43"/>
@@ -5973,17 +8676,17 @@
     <w:lsdException w:name="Hashtag" w:semiHidden="1" w:unhideWhenUsed="1"/>
     <w:lsdException w:name="Unresolved Mention" w:semiHidden="1" w:unhideWhenUsed="1"/>
   </w:latentStyles>
-  <w:style w:type="paragraph" w:styleId="Normal" w:default="1">
+  <w:style w:type="paragraph" w:default="1" w:styleId="Normal">
     <w:name w:val="Normal"/>
     <w:qFormat/>
   </w:style>
-  <w:style w:type="character" w:styleId="DefaultParagraphFont" w:default="1">
+  <w:style w:type="character" w:default="1" w:styleId="DefaultParagraphFont">
     <w:name w:val="Default Paragraph Font"/>
     <w:uiPriority w:val="1"/>
     <w:semiHidden/>
     <w:unhideWhenUsed/>
   </w:style>
-  <w:style w:type="table" w:styleId="TableNormal" w:default="1">
+  <w:style w:type="table" w:default="1" w:styleId="TableNormal">
     <w:name w:val="Normal Table"/>
     <w:uiPriority w:val="99"/>
     <w:semiHidden/>
@@ -5998,7 +8701,7 @@
       </w:tblCellMar>
     </w:tblPr>
   </w:style>
-  <w:style w:type="numbering" w:styleId="NoList" w:default="1">
+  <w:style w:type="numbering" w:default="1" w:styleId="NoList">
     <w:name w:val="No List"/>
     <w:uiPriority w:val="99"/>
     <w:semiHidden/>
@@ -6014,12 +8717,12 @@
     </w:pPr>
     <w:tblPr>
       <w:tblBorders>
-        <w:top w:val="single" w:color="auto" w:sz="4" w:space="0"/>
-        <w:left w:val="single" w:color="auto" w:sz="4" w:space="0"/>
-        <w:bottom w:val="single" w:color="auto" w:sz="4" w:space="0"/>
-        <w:right w:val="single" w:color="auto" w:sz="4" w:space="0"/>
-        <w:insideH w:val="single" w:color="auto" w:sz="4" w:space="0"/>
-        <w:insideV w:val="single" w:color="auto" w:sz="4" w:space="0"/>
+        <w:top w:val="single" w:sz="4" w:space="0" w:color="auto"/>
+        <w:left w:val="single" w:sz="4" w:space="0" w:color="auto"/>
+        <w:bottom w:val="single" w:sz="4" w:space="0" w:color="auto"/>
+        <w:right w:val="single" w:sz="4" w:space="0" w:color="auto"/>
+        <w:insideH w:val="single" w:sz="4" w:space="0" w:color="auto"/>
+        <w:insideV w:val="single" w:sz="4" w:space="0" w:color="auto"/>
       </w:tblBorders>
     </w:tblPr>
   </w:style>

</xml_diff>